<commit_message>
train, test, checkpoints, and loss curve added
</commit_message>
<xml_diff>
--- a/Report.docx
+++ b/Report.docx
@@ -16,7 +16,25 @@
           <w:sz w:val="28"/>
           <w:szCs w:val="28"/>
         </w:rPr>
-        <w:t>“Each stage uses two residual blocks to refine features at a fixed resolution, following ResNet design principles.</w:t>
+        <w:t xml:space="preserve">“Each stage uses two residual blocks to refine features at a fixed resolution, following </w:t>
+      </w:r>
+      <w:proofErr w:type="spellStart"/>
+      <w:r>
+        <w:rPr>
+          <w:rFonts w:asciiTheme="majorBidi" w:hAnsiTheme="majorBidi" w:cstheme="majorBidi"/>
+          <w:sz w:val="28"/>
+          <w:szCs w:val="28"/>
+        </w:rPr>
+        <w:t>ResNet</w:t>
+      </w:r>
+      <w:proofErr w:type="spellEnd"/>
+      <w:r>
+        <w:rPr>
+          <w:rFonts w:asciiTheme="majorBidi" w:hAnsiTheme="majorBidi" w:cstheme="majorBidi"/>
+          <w:sz w:val="28"/>
+          <w:szCs w:val="28"/>
+        </w:rPr>
+        <w:t xml:space="preserve"> design principles.</w:t>
       </w:r>
       <w:r>
         <w:rPr>
@@ -25,7 +43,24 @@
           <w:szCs w:val="28"/>
         </w:rPr>
         <w:br/>
-        <w:t>Downsampling is performed only at stage transitions using stride-2 convolutions.</w:t>
+      </w:r>
+      <w:proofErr w:type="spellStart"/>
+      <w:r>
+        <w:rPr>
+          <w:rFonts w:asciiTheme="majorBidi" w:hAnsiTheme="majorBidi" w:cstheme="majorBidi"/>
+          <w:sz w:val="28"/>
+          <w:szCs w:val="28"/>
+        </w:rPr>
+        <w:t>Downsampling</w:t>
+      </w:r>
+      <w:proofErr w:type="spellEnd"/>
+      <w:r>
+        <w:rPr>
+          <w:rFonts w:asciiTheme="majorBidi" w:hAnsiTheme="majorBidi" w:cstheme="majorBidi"/>
+          <w:sz w:val="28"/>
+          <w:szCs w:val="28"/>
+        </w:rPr>
+        <w:t xml:space="preserve"> is performed only at stage transitions using stride-2 convolutions.</w:t>
       </w:r>
       <w:r>
         <w:rPr>
@@ -259,6 +294,32 @@
           <w:szCs w:val="28"/>
         </w:rPr>
       </w:pPr>
+      <w:r>
+        <w:rPr>
+          <w:rFonts w:asciiTheme="majorBidi" w:hAnsiTheme="majorBidi" w:cstheme="majorBidi"/>
+          <w:sz w:val="28"/>
+          <w:szCs w:val="28"/>
+        </w:rPr>
+        <w:t>“I used a standard SGD-based training pipeline with momentum and weight decay.</w:t>
+      </w:r>
+      <w:r>
+        <w:rPr>
+          <w:rFonts w:asciiTheme="majorBidi" w:hAnsiTheme="majorBidi" w:cstheme="majorBidi"/>
+          <w:sz w:val="28"/>
+          <w:szCs w:val="28"/>
+        </w:rPr>
+        <w:br/>
+        <w:t>Validation is performed after each epoch using a fixed split, and learning rate decay is applied using a step scheduler.</w:t>
+      </w:r>
+      <w:r>
+        <w:rPr>
+          <w:rFonts w:asciiTheme="majorBidi" w:hAnsiTheme="majorBidi" w:cstheme="majorBidi"/>
+          <w:sz w:val="28"/>
+          <w:szCs w:val="28"/>
+        </w:rPr>
+        <w:br/>
+        <w:t>Final performance is reported only on the test set.”</w:t>
+      </w:r>
     </w:p>
     <w:sectPr>
       <w:pgSz w:w="12240" w:h="15840"/>

</xml_diff>

<commit_message>
test completed and plot drawing amended
</commit_message>
<xml_diff>
--- a/Report.docx
+++ b/Report.docx
@@ -319,6 +319,1712 @@
         </w:rPr>
         <w:br/>
         <w:t>Final performance is reported only on the test set.”</w:t>
+      </w:r>
+    </w:p>
+    <w:p>
+      <w:pPr>
+        <w:rPr>
+          <w:rFonts w:asciiTheme="majorBidi" w:hAnsiTheme="majorBidi" w:cstheme="majorBidi"/>
+          <w:sz w:val="28"/>
+          <w:szCs w:val="28"/>
+        </w:rPr>
+      </w:pPr>
+    </w:p>
+    <w:p>
+      <w:pPr>
+        <w:rPr>
+          <w:rFonts w:asciiTheme="majorBidi" w:hAnsiTheme="majorBidi" w:cstheme="majorBidi"/>
+          <w:sz w:val="28"/>
+          <w:szCs w:val="28"/>
+        </w:rPr>
+      </w:pPr>
+    </w:p>
+    <w:p>
+      <w:pPr>
+        <w:rPr>
+          <w:rFonts w:asciiTheme="majorBidi" w:hAnsiTheme="majorBidi" w:cstheme="majorBidi"/>
+          <w:sz w:val="28"/>
+          <w:szCs w:val="28"/>
+        </w:rPr>
+      </w:pPr>
+      <w:r>
+        <w:rPr>
+          <w:rFonts w:asciiTheme="majorBidi" w:hAnsiTheme="majorBidi" w:cstheme="majorBidi"/>
+          <w:sz w:val="28"/>
+          <w:szCs w:val="28"/>
+        </w:rPr>
+        <w:t>A lightweight residual CNN architecture was designed under the constraint of fewer than 400k parameters. Residual connections and batch normalization were employed to stabilize training and improve generalization. Weight decay, data augmentation, and learning rate scheduling were applied to reduce overfitting. The model progressively reduces spatial resolution and uses global average pooling to limit parameter count while maintaining performance.</w:t>
+      </w:r>
+    </w:p>
+    <w:p>
+      <w:pPr>
+        <w:rPr>
+          <w:rFonts w:asciiTheme="majorBidi" w:hAnsiTheme="majorBidi" w:cstheme="majorBidi"/>
+          <w:sz w:val="28"/>
+          <w:szCs w:val="28"/>
+        </w:rPr>
+      </w:pPr>
+    </w:p>
+    <w:p>
+      <w:pPr>
+        <w:rPr>
+          <w:rFonts w:asciiTheme="majorBidi" w:hAnsiTheme="majorBidi" w:cstheme="majorBidi"/>
+          <w:b/>
+          <w:bCs/>
+          <w:sz w:val="28"/>
+          <w:szCs w:val="28"/>
+        </w:rPr>
+      </w:pPr>
+      <w:r>
+        <w:rPr>
+          <w:rFonts w:asciiTheme="majorBidi" w:hAnsiTheme="majorBidi" w:cstheme="majorBidi"/>
+          <w:b/>
+          <w:bCs/>
+          <w:sz w:val="28"/>
+          <w:szCs w:val="28"/>
+        </w:rPr>
+        <w:lastRenderedPageBreak/>
+        <w:t>Architecture evaluation (for CIFAR-10 + &lt;400k params)</w:t>
+      </w:r>
+    </w:p>
+    <w:p>
+      <w:pPr>
+        <w:rPr>
+          <w:rFonts w:asciiTheme="majorBidi" w:hAnsiTheme="majorBidi" w:cstheme="majorBidi"/>
+          <w:sz w:val="28"/>
+          <w:szCs w:val="28"/>
+        </w:rPr>
+      </w:pPr>
+      <w:r>
+        <w:rPr>
+          <w:rFonts w:asciiTheme="majorBidi" w:hAnsiTheme="majorBidi" w:cstheme="majorBidi"/>
+          <w:sz w:val="28"/>
+          <w:szCs w:val="28"/>
+        </w:rPr>
+        <w:t>Your model has the important elements used in modern CNNs:</w:t>
+      </w:r>
+    </w:p>
+    <w:p>
+      <w:pPr>
+        <w:rPr>
+          <w:rFonts w:asciiTheme="majorBidi" w:hAnsiTheme="majorBidi" w:cstheme="majorBidi"/>
+          <w:b/>
+          <w:bCs/>
+          <w:sz w:val="28"/>
+          <w:szCs w:val="28"/>
+        </w:rPr>
+      </w:pPr>
+      <w:r>
+        <w:rPr>
+          <w:rFonts w:ascii="Segoe UI Symbol" w:hAnsi="Segoe UI Symbol" w:cs="Segoe UI Symbol"/>
+          <w:b/>
+          <w:bCs/>
+          <w:sz w:val="28"/>
+          <w:szCs w:val="28"/>
+        </w:rPr>
+        <w:t>✔</w:t>
+      </w:r>
+      <w:r>
+        <w:rPr>
+          <w:rFonts w:asciiTheme="majorBidi" w:hAnsiTheme="majorBidi" w:cstheme="majorBidi"/>
+          <w:b/>
+          <w:bCs/>
+          <w:sz w:val="28"/>
+          <w:szCs w:val="28"/>
+        </w:rPr>
+        <w:t xml:space="preserve"> Residual connections</w:t>
+      </w:r>
+    </w:p>
+    <w:p>
+      <w:pPr>
+        <w:rPr>
+          <w:rFonts w:asciiTheme="majorBidi" w:hAnsiTheme="majorBidi" w:cstheme="majorBidi"/>
+          <w:sz w:val="28"/>
+          <w:szCs w:val="28"/>
+        </w:rPr>
+      </w:pPr>
+      <w:r>
+        <w:rPr>
+          <w:rFonts w:asciiTheme="majorBidi" w:hAnsiTheme="majorBidi" w:cstheme="majorBidi"/>
+          <w:sz w:val="28"/>
+          <w:szCs w:val="28"/>
+        </w:rPr>
+        <w:t>You correctly implemented:</w:t>
+      </w:r>
+    </w:p>
+    <w:p>
+      <w:pPr>
+        <w:rPr>
+          <w:rFonts w:asciiTheme="majorBidi" w:hAnsiTheme="majorBidi" w:cstheme="majorBidi"/>
+          <w:sz w:val="28"/>
+          <w:szCs w:val="28"/>
+        </w:rPr>
+      </w:pPr>
+      <w:r>
+        <w:rPr>
+          <w:rFonts w:asciiTheme="majorBidi" w:hAnsiTheme="majorBidi" w:cstheme="majorBidi"/>
+          <w:sz w:val="28"/>
+          <w:szCs w:val="28"/>
+        </w:rPr>
+        <w:t xml:space="preserve">out += </w:t>
+      </w:r>
+      <w:proofErr w:type="spellStart"/>
+      <w:proofErr w:type="gramStart"/>
+      <w:r>
+        <w:rPr>
+          <w:rFonts w:asciiTheme="majorBidi" w:hAnsiTheme="majorBidi" w:cstheme="majorBidi"/>
+          <w:sz w:val="28"/>
+          <w:szCs w:val="28"/>
+        </w:rPr>
+        <w:t>self.shortcut</w:t>
+      </w:r>
+      <w:proofErr w:type="spellEnd"/>
+      <w:proofErr w:type="gramEnd"/>
+      <w:r>
+        <w:rPr>
+          <w:rFonts w:asciiTheme="majorBidi" w:hAnsiTheme="majorBidi" w:cstheme="majorBidi"/>
+          <w:sz w:val="28"/>
+          <w:szCs w:val="28"/>
+        </w:rPr>
+        <w:t>(x)</w:t>
+      </w:r>
+    </w:p>
+    <w:p>
+      <w:pPr>
+        <w:rPr>
+          <w:rFonts w:asciiTheme="majorBidi" w:hAnsiTheme="majorBidi" w:cstheme="majorBidi"/>
+          <w:sz w:val="28"/>
+          <w:szCs w:val="28"/>
+        </w:rPr>
+      </w:pPr>
+      <w:r>
+        <w:rPr>
+          <w:rFonts w:asciiTheme="majorBidi" w:hAnsiTheme="majorBidi" w:cstheme="majorBidi"/>
+          <w:sz w:val="28"/>
+          <w:szCs w:val="28"/>
+        </w:rPr>
+        <w:t xml:space="preserve">This improves gradient flow and allows deeper training — directly inspired by </w:t>
+      </w:r>
+      <w:proofErr w:type="spellStart"/>
+      <w:r>
+        <w:rPr>
+          <w:rFonts w:asciiTheme="majorBidi" w:hAnsiTheme="majorBidi" w:cstheme="majorBidi"/>
+          <w:sz w:val="28"/>
+          <w:szCs w:val="28"/>
+        </w:rPr>
+        <w:t>ResNet</w:t>
+      </w:r>
+      <w:proofErr w:type="spellEnd"/>
+      <w:r>
+        <w:rPr>
+          <w:rFonts w:asciiTheme="majorBidi" w:hAnsiTheme="majorBidi" w:cstheme="majorBidi"/>
+          <w:sz w:val="28"/>
+          <w:szCs w:val="28"/>
+        </w:rPr>
+        <w:t>.</w:t>
+      </w:r>
+    </w:p>
+    <w:p>
+      <w:pPr>
+        <w:rPr>
+          <w:rFonts w:asciiTheme="majorBidi" w:hAnsiTheme="majorBidi" w:cstheme="majorBidi"/>
+          <w:b/>
+          <w:bCs/>
+          <w:sz w:val="28"/>
+          <w:szCs w:val="28"/>
+        </w:rPr>
+      </w:pPr>
+      <w:r>
+        <w:rPr>
+          <w:rFonts w:ascii="Segoe UI Symbol" w:hAnsi="Segoe UI Symbol" w:cs="Segoe UI Symbol"/>
+          <w:b/>
+          <w:bCs/>
+          <w:sz w:val="28"/>
+          <w:szCs w:val="28"/>
+        </w:rPr>
+        <w:t>✔</w:t>
+      </w:r>
+      <w:r>
+        <w:rPr>
+          <w:rFonts w:asciiTheme="majorBidi" w:hAnsiTheme="majorBidi" w:cstheme="majorBidi"/>
+          <w:b/>
+          <w:bCs/>
+          <w:sz w:val="28"/>
+          <w:szCs w:val="28"/>
+        </w:rPr>
+        <w:t xml:space="preserve"> Batch Normalization</w:t>
+      </w:r>
+    </w:p>
+    <w:p>
+      <w:pPr>
+        <w:rPr>
+          <w:rFonts w:asciiTheme="majorBidi" w:hAnsiTheme="majorBidi" w:cstheme="majorBidi"/>
+          <w:sz w:val="28"/>
+          <w:szCs w:val="28"/>
+        </w:rPr>
+      </w:pPr>
+      <w:r>
+        <w:rPr>
+          <w:rFonts w:asciiTheme="majorBidi" w:hAnsiTheme="majorBidi" w:cstheme="majorBidi"/>
+          <w:sz w:val="28"/>
+          <w:szCs w:val="28"/>
+        </w:rPr>
+        <w:t>You use BN after each convolution:</w:t>
+      </w:r>
+    </w:p>
+    <w:p>
+      <w:pPr>
+        <w:rPr>
+          <w:rFonts w:asciiTheme="majorBidi" w:hAnsiTheme="majorBidi" w:cstheme="majorBidi"/>
+          <w:sz w:val="28"/>
+          <w:szCs w:val="28"/>
+        </w:rPr>
+      </w:pPr>
+      <w:r>
+        <w:rPr>
+          <w:rFonts w:asciiTheme="majorBidi" w:hAnsiTheme="majorBidi" w:cstheme="majorBidi"/>
+          <w:sz w:val="28"/>
+          <w:szCs w:val="28"/>
+        </w:rPr>
+        <w:t xml:space="preserve">Conv → BN → </w:t>
+      </w:r>
+      <w:proofErr w:type="spellStart"/>
+      <w:r>
+        <w:rPr>
+          <w:rFonts w:asciiTheme="majorBidi" w:hAnsiTheme="majorBidi" w:cstheme="majorBidi"/>
+          <w:sz w:val="28"/>
+          <w:szCs w:val="28"/>
+        </w:rPr>
+        <w:t>ReLU</w:t>
+      </w:r>
+      <w:proofErr w:type="spellEnd"/>
+    </w:p>
+    <w:p>
+      <w:pPr>
+        <w:rPr>
+          <w:rFonts w:asciiTheme="majorBidi" w:hAnsiTheme="majorBidi" w:cstheme="majorBidi"/>
+          <w:sz w:val="28"/>
+          <w:szCs w:val="28"/>
+        </w:rPr>
+      </w:pPr>
+      <w:r>
+        <w:rPr>
+          <w:rFonts w:asciiTheme="majorBidi" w:hAnsiTheme="majorBidi" w:cstheme="majorBidi"/>
+          <w:sz w:val="28"/>
+          <w:szCs w:val="28"/>
+        </w:rPr>
+        <w:t>This is the standard and correct ordering.</w:t>
+      </w:r>
+    </w:p>
+    <w:p>
+      <w:pPr>
+        <w:rPr>
+          <w:rFonts w:asciiTheme="majorBidi" w:hAnsiTheme="majorBidi" w:cstheme="majorBidi"/>
+          <w:b/>
+          <w:bCs/>
+          <w:sz w:val="28"/>
+          <w:szCs w:val="28"/>
+        </w:rPr>
+      </w:pPr>
+      <w:r>
+        <w:rPr>
+          <w:rFonts w:ascii="Segoe UI Symbol" w:hAnsi="Segoe UI Symbol" w:cs="Segoe UI Symbol"/>
+          <w:b/>
+          <w:bCs/>
+          <w:sz w:val="28"/>
+          <w:szCs w:val="28"/>
+        </w:rPr>
+        <w:t>✔</w:t>
+      </w:r>
+      <w:r>
+        <w:rPr>
+          <w:rFonts w:asciiTheme="majorBidi" w:hAnsiTheme="majorBidi" w:cstheme="majorBidi"/>
+          <w:b/>
+          <w:bCs/>
+          <w:sz w:val="28"/>
+          <w:szCs w:val="28"/>
+        </w:rPr>
+        <w:t xml:space="preserve"> Progressive </w:t>
+      </w:r>
+      <w:proofErr w:type="spellStart"/>
+      <w:r>
+        <w:rPr>
+          <w:rFonts w:asciiTheme="majorBidi" w:hAnsiTheme="majorBidi" w:cstheme="majorBidi"/>
+          <w:b/>
+          <w:bCs/>
+          <w:sz w:val="28"/>
+          <w:szCs w:val="28"/>
+        </w:rPr>
+        <w:t>downsampling</w:t>
+      </w:r>
+      <w:proofErr w:type="spellEnd"/>
+    </w:p>
+    <w:p>
+      <w:pPr>
+        <w:rPr>
+          <w:rFonts w:asciiTheme="majorBidi" w:hAnsiTheme="majorBidi" w:cstheme="majorBidi"/>
+          <w:sz w:val="28"/>
+          <w:szCs w:val="28"/>
+        </w:rPr>
+      </w:pPr>
+      <w:r>
+        <w:rPr>
+          <w:rFonts w:asciiTheme="majorBidi" w:hAnsiTheme="majorBidi" w:cstheme="majorBidi"/>
+          <w:sz w:val="28"/>
+          <w:szCs w:val="28"/>
+        </w:rPr>
+        <w:t>Spatial size reduction:</w:t>
+      </w:r>
+    </w:p>
+    <w:p>
+      <w:pPr>
+        <w:rPr>
+          <w:rFonts w:asciiTheme="majorBidi" w:hAnsiTheme="majorBidi" w:cstheme="majorBidi"/>
+          <w:sz w:val="28"/>
+          <w:szCs w:val="28"/>
+        </w:rPr>
+      </w:pPr>
+      <w:r>
+        <w:rPr>
+          <w:rFonts w:asciiTheme="majorBidi" w:hAnsiTheme="majorBidi" w:cstheme="majorBidi"/>
+          <w:sz w:val="28"/>
+          <w:szCs w:val="28"/>
+        </w:rPr>
+        <w:t>32x32 → 16x16 → 8x8</w:t>
+      </w:r>
+    </w:p>
+    <w:p>
+      <w:pPr>
+        <w:rPr>
+          <w:rFonts w:asciiTheme="majorBidi" w:hAnsiTheme="majorBidi" w:cstheme="majorBidi"/>
+          <w:sz w:val="28"/>
+          <w:szCs w:val="28"/>
+        </w:rPr>
+      </w:pPr>
+      <w:r>
+        <w:rPr>
+          <w:rFonts w:asciiTheme="majorBidi" w:hAnsiTheme="majorBidi" w:cstheme="majorBidi"/>
+          <w:sz w:val="28"/>
+          <w:szCs w:val="28"/>
+        </w:rPr>
+        <w:t>This is optimal for CIFAR-10 scale images.</w:t>
+      </w:r>
+    </w:p>
+    <w:p>
+      <w:pPr>
+        <w:rPr>
+          <w:rFonts w:asciiTheme="majorBidi" w:hAnsiTheme="majorBidi" w:cstheme="majorBidi"/>
+          <w:b/>
+          <w:bCs/>
+          <w:sz w:val="28"/>
+          <w:szCs w:val="28"/>
+        </w:rPr>
+      </w:pPr>
+      <w:r>
+        <w:rPr>
+          <w:rFonts w:ascii="Segoe UI Symbol" w:hAnsi="Segoe UI Symbol" w:cs="Segoe UI Symbol"/>
+          <w:b/>
+          <w:bCs/>
+          <w:sz w:val="28"/>
+          <w:szCs w:val="28"/>
+        </w:rPr>
+        <w:t>✔</w:t>
+      </w:r>
+      <w:r>
+        <w:rPr>
+          <w:rFonts w:asciiTheme="majorBidi" w:hAnsiTheme="majorBidi" w:cstheme="majorBidi"/>
+          <w:b/>
+          <w:bCs/>
+          <w:sz w:val="28"/>
+          <w:szCs w:val="28"/>
+        </w:rPr>
+        <w:t xml:space="preserve"> Global average pooling</w:t>
+      </w:r>
+    </w:p>
+    <w:p>
+      <w:pPr>
+        <w:rPr>
+          <w:rFonts w:asciiTheme="majorBidi" w:hAnsiTheme="majorBidi" w:cstheme="majorBidi"/>
+          <w:sz w:val="28"/>
+          <w:szCs w:val="28"/>
+        </w:rPr>
+      </w:pPr>
+      <w:r>
+        <w:rPr>
+          <w:rFonts w:asciiTheme="majorBidi" w:hAnsiTheme="majorBidi" w:cstheme="majorBidi"/>
+          <w:sz w:val="28"/>
+          <w:szCs w:val="28"/>
+        </w:rPr>
+        <w:t>AdaptiveAvgPool2</w:t>
+      </w:r>
+      <w:proofErr w:type="gramStart"/>
+      <w:r>
+        <w:rPr>
+          <w:rFonts w:asciiTheme="majorBidi" w:hAnsiTheme="majorBidi" w:cstheme="majorBidi"/>
+          <w:sz w:val="28"/>
+          <w:szCs w:val="28"/>
+        </w:rPr>
+        <w:t>d(</w:t>
+      </w:r>
+      <w:proofErr w:type="gramEnd"/>
+      <w:r>
+        <w:rPr>
+          <w:rFonts w:asciiTheme="majorBidi" w:hAnsiTheme="majorBidi" w:cstheme="majorBidi"/>
+          <w:sz w:val="28"/>
+          <w:szCs w:val="28"/>
+        </w:rPr>
+        <w:t>(1,1))</w:t>
+      </w:r>
+    </w:p>
+    <w:p>
+      <w:pPr>
+        <w:rPr>
+          <w:rFonts w:asciiTheme="majorBidi" w:hAnsiTheme="majorBidi" w:cstheme="majorBidi"/>
+          <w:sz w:val="28"/>
+          <w:szCs w:val="28"/>
+        </w:rPr>
+      </w:pPr>
+      <w:r>
+        <w:rPr>
+          <w:rFonts w:asciiTheme="majorBidi" w:hAnsiTheme="majorBidi" w:cstheme="majorBidi"/>
+          <w:sz w:val="28"/>
+          <w:szCs w:val="28"/>
+        </w:rPr>
+        <w:t>This reduces parameters and improves generalization.</w:t>
+      </w:r>
+    </w:p>
+    <w:p>
+      <w:pPr>
+        <w:rPr>
+          <w:rFonts w:asciiTheme="majorBidi" w:hAnsiTheme="majorBidi" w:cstheme="majorBidi"/>
+          <w:sz w:val="28"/>
+          <w:szCs w:val="28"/>
+        </w:rPr>
+      </w:pPr>
+      <w:r>
+        <w:rPr>
+          <w:rFonts w:ascii="Segoe UI Emoji" w:hAnsi="Segoe UI Emoji" w:cs="Segoe UI Emoji"/>
+          <w:sz w:val="28"/>
+          <w:szCs w:val="28"/>
+        </w:rPr>
+        <w:t>✅</w:t>
+      </w:r>
+      <w:r>
+        <w:rPr>
+          <w:rFonts w:asciiTheme="majorBidi" w:hAnsiTheme="majorBidi" w:cstheme="majorBidi"/>
+          <w:sz w:val="28"/>
+          <w:szCs w:val="28"/>
+        </w:rPr>
+        <w:t xml:space="preserve"> Architecturally, this is already </w:t>
+      </w:r>
+      <w:r>
+        <w:rPr>
+          <w:rFonts w:asciiTheme="majorBidi" w:hAnsiTheme="majorBidi" w:cstheme="majorBidi"/>
+          <w:b/>
+          <w:bCs/>
+          <w:sz w:val="28"/>
+          <w:szCs w:val="28"/>
+        </w:rPr>
+        <w:t>above average</w:t>
+      </w:r>
+      <w:r>
+        <w:rPr>
+          <w:rFonts w:asciiTheme="majorBidi" w:hAnsiTheme="majorBidi" w:cstheme="majorBidi"/>
+          <w:sz w:val="28"/>
+          <w:szCs w:val="28"/>
+        </w:rPr>
+        <w:t xml:space="preserve"> for a student implementation.</w:t>
+      </w:r>
+    </w:p>
+    <w:p>
+      <w:pPr>
+        <w:rPr>
+          <w:rFonts w:asciiTheme="majorBidi" w:hAnsiTheme="majorBidi" w:cstheme="majorBidi"/>
+          <w:sz w:val="28"/>
+          <w:szCs w:val="28"/>
+        </w:rPr>
+      </w:pPr>
+      <w:r>
+        <w:rPr>
+          <w:rFonts w:asciiTheme="majorBidi" w:hAnsiTheme="majorBidi" w:cstheme="majorBidi"/>
+          <w:sz w:val="28"/>
+          <w:szCs w:val="28"/>
+        </w:rPr>
+        <w:pict w14:anchorId="5C2E3F27">
+          <v:rect id="_x0000_i1037" style="width:0;height:1.5pt" o:hralign="center" o:hrstd="t" o:hr="t" fillcolor="#a0a0a0" stroked="f"/>
+        </w:pict>
+      </w:r>
+    </w:p>
+    <w:p>
+      <w:pPr>
+        <w:rPr>
+          <w:rFonts w:asciiTheme="majorBidi" w:hAnsiTheme="majorBidi" w:cstheme="majorBidi"/>
+          <w:b/>
+          <w:bCs/>
+          <w:sz w:val="28"/>
+          <w:szCs w:val="28"/>
+        </w:rPr>
+      </w:pPr>
+      <w:r>
+        <w:rPr>
+          <w:rFonts w:ascii="Segoe UI Emoji" w:hAnsi="Segoe UI Emoji" w:cs="Segoe UI Emoji"/>
+          <w:b/>
+          <w:bCs/>
+          <w:sz w:val="28"/>
+          <w:szCs w:val="28"/>
+        </w:rPr>
+        <w:t>✅</w:t>
+      </w:r>
+      <w:r>
+        <w:rPr>
+          <w:rFonts w:asciiTheme="majorBidi" w:hAnsiTheme="majorBidi" w:cstheme="majorBidi"/>
+          <w:b/>
+          <w:bCs/>
+          <w:sz w:val="28"/>
+          <w:szCs w:val="28"/>
+        </w:rPr>
+        <w:t xml:space="preserve"> 2️</w:t>
+      </w:r>
+      <w:r>
+        <w:rPr>
+          <w:rFonts w:ascii="Segoe UI Symbol" w:hAnsi="Segoe UI Symbol" w:cs="Segoe UI Symbol"/>
+          <w:b/>
+          <w:bCs/>
+          <w:sz w:val="28"/>
+          <w:szCs w:val="28"/>
+        </w:rPr>
+        <w:t>⃣</w:t>
+      </w:r>
+      <w:r>
+        <w:rPr>
+          <w:rFonts w:asciiTheme="majorBidi" w:hAnsiTheme="majorBidi" w:cstheme="majorBidi"/>
+          <w:b/>
+          <w:bCs/>
+          <w:sz w:val="28"/>
+          <w:szCs w:val="28"/>
+        </w:rPr>
+        <w:t xml:space="preserve"> Training setup evaluation</w:t>
+      </w:r>
+    </w:p>
+    <w:p>
+      <w:pPr>
+        <w:rPr>
+          <w:rFonts w:asciiTheme="majorBidi" w:hAnsiTheme="majorBidi" w:cstheme="majorBidi"/>
+          <w:sz w:val="28"/>
+          <w:szCs w:val="28"/>
+        </w:rPr>
+      </w:pPr>
+      <w:r>
+        <w:rPr>
+          <w:rFonts w:asciiTheme="majorBidi" w:hAnsiTheme="majorBidi" w:cstheme="majorBidi"/>
+          <w:sz w:val="28"/>
+          <w:szCs w:val="28"/>
+        </w:rPr>
+        <w:t>You are already using:</w:t>
+      </w:r>
+    </w:p>
+    <w:tbl>
+      <w:tblPr>
+        <w:tblW w:w="0" w:type="auto"/>
+        <w:tblCellSpacing w:w="15" w:type="dxa"/>
+        <w:tblCellMar>
+          <w:top w:w="15" w:type="dxa"/>
+          <w:left w:w="15" w:type="dxa"/>
+          <w:bottom w:w="15" w:type="dxa"/>
+          <w:right w:w="15" w:type="dxa"/>
+        </w:tblCellMar>
+        <w:tblLook w:val="04A0" w:firstRow="1" w:lastRow="0" w:firstColumn="1" w:lastColumn="0" w:noHBand="0" w:noVBand="1"/>
+      </w:tblPr>
+      <w:tblGrid>
+        <w:gridCol w:w="2354"/>
+        <w:gridCol w:w="822"/>
+      </w:tblGrid>
+      <w:tr>
+        <w:trPr>
+          <w:tblHeader/>
+          <w:tblCellSpacing w:w="15" w:type="dxa"/>
+        </w:trPr>
+        <w:tc>
+          <w:tcPr>
+            <w:tcW w:w="0" w:type="auto"/>
+            <w:vAlign w:val="center"/>
+            <w:hideMark/>
+          </w:tcPr>
+          <w:p>
+            <w:pPr>
+              <w:rPr>
+                <w:rFonts w:asciiTheme="majorBidi" w:hAnsiTheme="majorBidi" w:cstheme="majorBidi"/>
+                <w:b/>
+                <w:bCs/>
+                <w:sz w:val="28"/>
+                <w:szCs w:val="28"/>
+              </w:rPr>
+            </w:pPr>
+            <w:r>
+              <w:rPr>
+                <w:rFonts w:asciiTheme="majorBidi" w:hAnsiTheme="majorBidi" w:cstheme="majorBidi"/>
+                <w:b/>
+                <w:bCs/>
+                <w:sz w:val="28"/>
+                <w:szCs w:val="28"/>
+              </w:rPr>
+              <w:lastRenderedPageBreak/>
+              <w:t>Component</w:t>
+            </w:r>
+          </w:p>
+        </w:tc>
+        <w:tc>
+          <w:tcPr>
+            <w:tcW w:w="0" w:type="auto"/>
+            <w:vAlign w:val="center"/>
+            <w:hideMark/>
+          </w:tcPr>
+          <w:p>
+            <w:pPr>
+              <w:rPr>
+                <w:rFonts w:asciiTheme="majorBidi" w:hAnsiTheme="majorBidi" w:cstheme="majorBidi"/>
+                <w:b/>
+                <w:bCs/>
+                <w:sz w:val="28"/>
+                <w:szCs w:val="28"/>
+              </w:rPr>
+            </w:pPr>
+            <w:r>
+              <w:rPr>
+                <w:rFonts w:asciiTheme="majorBidi" w:hAnsiTheme="majorBidi" w:cstheme="majorBidi"/>
+                <w:b/>
+                <w:bCs/>
+                <w:sz w:val="28"/>
+                <w:szCs w:val="28"/>
+              </w:rPr>
+              <w:t>Status</w:t>
+            </w:r>
+          </w:p>
+        </w:tc>
+      </w:tr>
+      <w:tr>
+        <w:trPr>
+          <w:tblCellSpacing w:w="15" w:type="dxa"/>
+        </w:trPr>
+        <w:tc>
+          <w:tcPr>
+            <w:tcW w:w="0" w:type="auto"/>
+            <w:vAlign w:val="center"/>
+            <w:hideMark/>
+          </w:tcPr>
+          <w:p>
+            <w:pPr>
+              <w:rPr>
+                <w:rFonts w:asciiTheme="majorBidi" w:hAnsiTheme="majorBidi" w:cstheme="majorBidi"/>
+                <w:sz w:val="28"/>
+                <w:szCs w:val="28"/>
+              </w:rPr>
+            </w:pPr>
+            <w:r>
+              <w:rPr>
+                <w:rFonts w:asciiTheme="majorBidi" w:hAnsiTheme="majorBidi" w:cstheme="majorBidi"/>
+                <w:sz w:val="28"/>
+                <w:szCs w:val="28"/>
+              </w:rPr>
+              <w:t>Data augmentation</w:t>
+            </w:r>
+          </w:p>
+        </w:tc>
+        <w:tc>
+          <w:tcPr>
+            <w:tcW w:w="0" w:type="auto"/>
+            <w:vAlign w:val="center"/>
+            <w:hideMark/>
+          </w:tcPr>
+          <w:p>
+            <w:pPr>
+              <w:rPr>
+                <w:rFonts w:asciiTheme="majorBidi" w:hAnsiTheme="majorBidi" w:cstheme="majorBidi"/>
+                <w:sz w:val="28"/>
+                <w:szCs w:val="28"/>
+              </w:rPr>
+            </w:pPr>
+            <w:r>
+              <w:rPr>
+                <w:rFonts w:ascii="Segoe UI Emoji" w:hAnsi="Segoe UI Emoji" w:cs="Segoe UI Emoji"/>
+                <w:sz w:val="28"/>
+                <w:szCs w:val="28"/>
+              </w:rPr>
+              <w:t>✅</w:t>
+            </w:r>
+          </w:p>
+        </w:tc>
+      </w:tr>
+      <w:tr>
+        <w:trPr>
+          <w:tblCellSpacing w:w="15" w:type="dxa"/>
+        </w:trPr>
+        <w:tc>
+          <w:tcPr>
+            <w:tcW w:w="0" w:type="auto"/>
+            <w:vAlign w:val="center"/>
+            <w:hideMark/>
+          </w:tcPr>
+          <w:p>
+            <w:pPr>
+              <w:rPr>
+                <w:rFonts w:asciiTheme="majorBidi" w:hAnsiTheme="majorBidi" w:cstheme="majorBidi"/>
+                <w:sz w:val="28"/>
+                <w:szCs w:val="28"/>
+              </w:rPr>
+            </w:pPr>
+            <w:proofErr w:type="spellStart"/>
+            <w:r>
+              <w:rPr>
+                <w:rFonts w:asciiTheme="majorBidi" w:hAnsiTheme="majorBidi" w:cstheme="majorBidi"/>
+                <w:sz w:val="28"/>
+                <w:szCs w:val="28"/>
+              </w:rPr>
+              <w:t>BatchNorm</w:t>
+            </w:r>
+            <w:proofErr w:type="spellEnd"/>
+          </w:p>
+        </w:tc>
+        <w:tc>
+          <w:tcPr>
+            <w:tcW w:w="0" w:type="auto"/>
+            <w:vAlign w:val="center"/>
+            <w:hideMark/>
+          </w:tcPr>
+          <w:p>
+            <w:pPr>
+              <w:rPr>
+                <w:rFonts w:asciiTheme="majorBidi" w:hAnsiTheme="majorBidi" w:cstheme="majorBidi"/>
+                <w:sz w:val="28"/>
+                <w:szCs w:val="28"/>
+              </w:rPr>
+            </w:pPr>
+            <w:r>
+              <w:rPr>
+                <w:rFonts w:ascii="Segoe UI Emoji" w:hAnsi="Segoe UI Emoji" w:cs="Segoe UI Emoji"/>
+                <w:sz w:val="28"/>
+                <w:szCs w:val="28"/>
+              </w:rPr>
+              <w:t>✅</w:t>
+            </w:r>
+          </w:p>
+        </w:tc>
+      </w:tr>
+      <w:tr>
+        <w:trPr>
+          <w:tblCellSpacing w:w="15" w:type="dxa"/>
+        </w:trPr>
+        <w:tc>
+          <w:tcPr>
+            <w:tcW w:w="0" w:type="auto"/>
+            <w:vAlign w:val="center"/>
+            <w:hideMark/>
+          </w:tcPr>
+          <w:p>
+            <w:pPr>
+              <w:rPr>
+                <w:rFonts w:asciiTheme="majorBidi" w:hAnsiTheme="majorBidi" w:cstheme="majorBidi"/>
+                <w:sz w:val="28"/>
+                <w:szCs w:val="28"/>
+              </w:rPr>
+            </w:pPr>
+            <w:r>
+              <w:rPr>
+                <w:rFonts w:asciiTheme="majorBidi" w:hAnsiTheme="majorBidi" w:cstheme="majorBidi"/>
+                <w:sz w:val="28"/>
+                <w:szCs w:val="28"/>
+              </w:rPr>
+              <w:t>SGD + momentum</w:t>
+            </w:r>
+          </w:p>
+        </w:tc>
+        <w:tc>
+          <w:tcPr>
+            <w:tcW w:w="0" w:type="auto"/>
+            <w:vAlign w:val="center"/>
+            <w:hideMark/>
+          </w:tcPr>
+          <w:p>
+            <w:pPr>
+              <w:rPr>
+                <w:rFonts w:asciiTheme="majorBidi" w:hAnsiTheme="majorBidi" w:cstheme="majorBidi"/>
+                <w:sz w:val="28"/>
+                <w:szCs w:val="28"/>
+              </w:rPr>
+            </w:pPr>
+            <w:r>
+              <w:rPr>
+                <w:rFonts w:ascii="Segoe UI Emoji" w:hAnsi="Segoe UI Emoji" w:cs="Segoe UI Emoji"/>
+                <w:sz w:val="28"/>
+                <w:szCs w:val="28"/>
+              </w:rPr>
+              <w:t>✅</w:t>
+            </w:r>
+          </w:p>
+        </w:tc>
+      </w:tr>
+      <w:tr>
+        <w:trPr>
+          <w:tblCellSpacing w:w="15" w:type="dxa"/>
+        </w:trPr>
+        <w:tc>
+          <w:tcPr>
+            <w:tcW w:w="0" w:type="auto"/>
+            <w:vAlign w:val="center"/>
+            <w:hideMark/>
+          </w:tcPr>
+          <w:p>
+            <w:pPr>
+              <w:rPr>
+                <w:rFonts w:asciiTheme="majorBidi" w:hAnsiTheme="majorBidi" w:cstheme="majorBidi"/>
+                <w:sz w:val="28"/>
+                <w:szCs w:val="28"/>
+              </w:rPr>
+            </w:pPr>
+            <w:r>
+              <w:rPr>
+                <w:rFonts w:asciiTheme="majorBidi" w:hAnsiTheme="majorBidi" w:cstheme="majorBidi"/>
+                <w:sz w:val="28"/>
+                <w:szCs w:val="28"/>
+              </w:rPr>
+              <w:t>Weight decay (5e-4)</w:t>
+            </w:r>
+          </w:p>
+        </w:tc>
+        <w:tc>
+          <w:tcPr>
+            <w:tcW w:w="0" w:type="auto"/>
+            <w:vAlign w:val="center"/>
+            <w:hideMark/>
+          </w:tcPr>
+          <w:p>
+            <w:pPr>
+              <w:rPr>
+                <w:rFonts w:asciiTheme="majorBidi" w:hAnsiTheme="majorBidi" w:cstheme="majorBidi"/>
+                <w:sz w:val="28"/>
+                <w:szCs w:val="28"/>
+              </w:rPr>
+            </w:pPr>
+            <w:r>
+              <w:rPr>
+                <w:rFonts w:ascii="Segoe UI Emoji" w:hAnsi="Segoe UI Emoji" w:cs="Segoe UI Emoji"/>
+                <w:sz w:val="28"/>
+                <w:szCs w:val="28"/>
+              </w:rPr>
+              <w:t>✅</w:t>
+            </w:r>
+          </w:p>
+        </w:tc>
+      </w:tr>
+      <w:tr>
+        <w:trPr>
+          <w:tblCellSpacing w:w="15" w:type="dxa"/>
+        </w:trPr>
+        <w:tc>
+          <w:tcPr>
+            <w:tcW w:w="0" w:type="auto"/>
+            <w:vAlign w:val="center"/>
+            <w:hideMark/>
+          </w:tcPr>
+          <w:p>
+            <w:pPr>
+              <w:rPr>
+                <w:rFonts w:asciiTheme="majorBidi" w:hAnsiTheme="majorBidi" w:cstheme="majorBidi"/>
+                <w:sz w:val="28"/>
+                <w:szCs w:val="28"/>
+              </w:rPr>
+            </w:pPr>
+            <w:r>
+              <w:rPr>
+                <w:rFonts w:asciiTheme="majorBidi" w:hAnsiTheme="majorBidi" w:cstheme="majorBidi"/>
+                <w:sz w:val="28"/>
+                <w:szCs w:val="28"/>
+              </w:rPr>
+              <w:t>LR scheduler</w:t>
+            </w:r>
+          </w:p>
+        </w:tc>
+        <w:tc>
+          <w:tcPr>
+            <w:tcW w:w="0" w:type="auto"/>
+            <w:vAlign w:val="center"/>
+            <w:hideMark/>
+          </w:tcPr>
+          <w:p>
+            <w:pPr>
+              <w:rPr>
+                <w:rFonts w:asciiTheme="majorBidi" w:hAnsiTheme="majorBidi" w:cstheme="majorBidi"/>
+                <w:sz w:val="28"/>
+                <w:szCs w:val="28"/>
+              </w:rPr>
+            </w:pPr>
+            <w:r>
+              <w:rPr>
+                <w:rFonts w:ascii="Segoe UI Emoji" w:hAnsi="Segoe UI Emoji" w:cs="Segoe UI Emoji"/>
+                <w:sz w:val="28"/>
+                <w:szCs w:val="28"/>
+              </w:rPr>
+              <w:t>✅</w:t>
+            </w:r>
+          </w:p>
+        </w:tc>
+      </w:tr>
+      <w:tr>
+        <w:trPr>
+          <w:tblCellSpacing w:w="15" w:type="dxa"/>
+        </w:trPr>
+        <w:tc>
+          <w:tcPr>
+            <w:tcW w:w="0" w:type="auto"/>
+            <w:vAlign w:val="center"/>
+            <w:hideMark/>
+          </w:tcPr>
+          <w:p>
+            <w:pPr>
+              <w:rPr>
+                <w:rFonts w:asciiTheme="majorBidi" w:hAnsiTheme="majorBidi" w:cstheme="majorBidi"/>
+                <w:sz w:val="28"/>
+                <w:szCs w:val="28"/>
+              </w:rPr>
+            </w:pPr>
+            <w:r>
+              <w:rPr>
+                <w:rFonts w:asciiTheme="majorBidi" w:hAnsiTheme="majorBidi" w:cstheme="majorBidi"/>
+                <w:sz w:val="28"/>
+                <w:szCs w:val="28"/>
+              </w:rPr>
+              <w:t>Residual blocks</w:t>
+            </w:r>
+          </w:p>
+        </w:tc>
+        <w:tc>
+          <w:tcPr>
+            <w:tcW w:w="0" w:type="auto"/>
+            <w:vAlign w:val="center"/>
+            <w:hideMark/>
+          </w:tcPr>
+          <w:p>
+            <w:pPr>
+              <w:rPr>
+                <w:rFonts w:asciiTheme="majorBidi" w:hAnsiTheme="majorBidi" w:cstheme="majorBidi"/>
+                <w:sz w:val="28"/>
+                <w:szCs w:val="28"/>
+              </w:rPr>
+            </w:pPr>
+            <w:r>
+              <w:rPr>
+                <w:rFonts w:ascii="Segoe UI Emoji" w:hAnsi="Segoe UI Emoji" w:cs="Segoe UI Emoji"/>
+                <w:sz w:val="28"/>
+                <w:szCs w:val="28"/>
+              </w:rPr>
+              <w:t>✅</w:t>
+            </w:r>
+          </w:p>
+        </w:tc>
+      </w:tr>
+    </w:tbl>
+    <w:p>
+      <w:pPr>
+        <w:rPr>
+          <w:rFonts w:asciiTheme="majorBidi" w:hAnsiTheme="majorBidi" w:cstheme="majorBidi"/>
+          <w:sz w:val="28"/>
+          <w:szCs w:val="28"/>
+        </w:rPr>
+      </w:pPr>
+      <w:proofErr w:type="gramStart"/>
+      <w:r>
+        <w:rPr>
+          <w:rFonts w:asciiTheme="majorBidi" w:hAnsiTheme="majorBidi" w:cstheme="majorBidi"/>
+          <w:sz w:val="28"/>
+          <w:szCs w:val="28"/>
+        </w:rPr>
+        <w:t>So</w:t>
+      </w:r>
+      <w:proofErr w:type="gramEnd"/>
+      <w:r>
+        <w:rPr>
+          <w:rFonts w:asciiTheme="majorBidi" w:hAnsiTheme="majorBidi" w:cstheme="majorBidi"/>
+          <w:sz w:val="28"/>
+          <w:szCs w:val="28"/>
+        </w:rPr>
+        <w:t xml:space="preserve"> you already have the main generalization mechanisms.</w:t>
+      </w:r>
+    </w:p>
+    <w:p>
+      <w:pPr>
+        <w:rPr>
+          <w:rFonts w:asciiTheme="majorBidi" w:hAnsiTheme="majorBidi" w:cstheme="majorBidi"/>
+          <w:sz w:val="28"/>
+          <w:szCs w:val="28"/>
+        </w:rPr>
+      </w:pPr>
+      <w:r>
+        <w:rPr>
+          <w:rFonts w:asciiTheme="majorBidi" w:hAnsiTheme="majorBidi" w:cstheme="majorBidi"/>
+          <w:sz w:val="28"/>
+          <w:szCs w:val="28"/>
+        </w:rPr>
+        <w:t xml:space="preserve">You are </w:t>
+      </w:r>
+      <w:r>
+        <w:rPr>
+          <w:rFonts w:asciiTheme="majorBidi" w:hAnsiTheme="majorBidi" w:cstheme="majorBidi"/>
+          <w:b/>
+          <w:bCs/>
+          <w:sz w:val="28"/>
+          <w:szCs w:val="28"/>
+        </w:rPr>
+        <w:t>not missing anything critical</w:t>
+      </w:r>
+      <w:r>
+        <w:rPr>
+          <w:rFonts w:asciiTheme="majorBidi" w:hAnsiTheme="majorBidi" w:cstheme="majorBidi"/>
+          <w:sz w:val="28"/>
+          <w:szCs w:val="28"/>
+        </w:rPr>
+        <w:t>.</w:t>
+      </w:r>
+    </w:p>
+    <w:p>
+      <w:pPr>
+        <w:rPr>
+          <w:rFonts w:asciiTheme="majorBidi" w:hAnsiTheme="majorBidi" w:cstheme="majorBidi"/>
+          <w:sz w:val="28"/>
+          <w:szCs w:val="28"/>
+        </w:rPr>
+      </w:pPr>
+      <w:r>
+        <w:rPr>
+          <w:rFonts w:asciiTheme="majorBidi" w:hAnsiTheme="majorBidi" w:cstheme="majorBidi"/>
+          <w:sz w:val="28"/>
+          <w:szCs w:val="28"/>
+        </w:rPr>
+        <w:pict w14:anchorId="753996F4">
+          <v:rect id="_x0000_i1038" style="width:0;height:1.5pt" o:hralign="center" o:hrstd="t" o:hr="t" fillcolor="#a0a0a0" stroked="f"/>
+        </w:pict>
+      </w:r>
+    </w:p>
+    <w:p>
+      <w:pPr>
+        <w:rPr>
+          <w:rFonts w:asciiTheme="majorBidi" w:hAnsiTheme="majorBidi" w:cstheme="majorBidi"/>
+          <w:b/>
+          <w:bCs/>
+          <w:sz w:val="28"/>
+          <w:szCs w:val="28"/>
+        </w:rPr>
+      </w:pPr>
+      <w:r>
+        <w:rPr>
+          <w:rFonts w:ascii="Segoe UI Emoji" w:hAnsi="Segoe UI Emoji" w:cs="Segoe UI Emoji"/>
+          <w:b/>
+          <w:bCs/>
+          <w:sz w:val="28"/>
+          <w:szCs w:val="28"/>
+        </w:rPr>
+        <w:t>✅</w:t>
+      </w:r>
+      <w:r>
+        <w:rPr>
+          <w:rFonts w:asciiTheme="majorBidi" w:hAnsiTheme="majorBidi" w:cstheme="majorBidi"/>
+          <w:b/>
+          <w:bCs/>
+          <w:sz w:val="28"/>
+          <w:szCs w:val="28"/>
+        </w:rPr>
+        <w:t xml:space="preserve"> 3️</w:t>
+      </w:r>
+      <w:r>
+        <w:rPr>
+          <w:rFonts w:ascii="Segoe UI Symbol" w:hAnsi="Segoe UI Symbol" w:cs="Segoe UI Symbol"/>
+          <w:b/>
+          <w:bCs/>
+          <w:sz w:val="28"/>
+          <w:szCs w:val="28"/>
+        </w:rPr>
+        <w:t>⃣</w:t>
+      </w:r>
+      <w:r>
+        <w:rPr>
+          <w:rFonts w:asciiTheme="majorBidi" w:hAnsiTheme="majorBidi" w:cstheme="majorBidi"/>
+          <w:b/>
+          <w:bCs/>
+          <w:sz w:val="28"/>
+          <w:szCs w:val="28"/>
+        </w:rPr>
+        <w:t xml:space="preserve"> Why validation is ~75% at epoch 13 (normal)</w:t>
+      </w:r>
+    </w:p>
+    <w:p>
+      <w:pPr>
+        <w:rPr>
+          <w:rFonts w:asciiTheme="majorBidi" w:hAnsiTheme="majorBidi" w:cstheme="majorBidi"/>
+          <w:sz w:val="28"/>
+          <w:szCs w:val="28"/>
+        </w:rPr>
+      </w:pPr>
+      <w:r>
+        <w:rPr>
+          <w:rFonts w:asciiTheme="majorBidi" w:hAnsiTheme="majorBidi" w:cstheme="majorBidi"/>
+          <w:sz w:val="28"/>
+          <w:szCs w:val="28"/>
+        </w:rPr>
+        <w:t>Your learning rate schedule:</w:t>
+      </w:r>
+    </w:p>
+    <w:p>
+      <w:pPr>
+        <w:rPr>
+          <w:rFonts w:asciiTheme="majorBidi" w:hAnsiTheme="majorBidi" w:cstheme="majorBidi"/>
+          <w:sz w:val="28"/>
+          <w:szCs w:val="28"/>
+        </w:rPr>
+      </w:pPr>
+      <w:proofErr w:type="spellStart"/>
+      <w:proofErr w:type="gramStart"/>
+      <w:r>
+        <w:rPr>
+          <w:rFonts w:asciiTheme="majorBidi" w:hAnsiTheme="majorBidi" w:cstheme="majorBidi"/>
+          <w:sz w:val="28"/>
+          <w:szCs w:val="28"/>
+        </w:rPr>
+        <w:t>StepLR</w:t>
+      </w:r>
+      <w:proofErr w:type="spellEnd"/>
+      <w:r>
+        <w:rPr>
+          <w:rFonts w:asciiTheme="majorBidi" w:hAnsiTheme="majorBidi" w:cstheme="majorBidi"/>
+          <w:sz w:val="28"/>
+          <w:szCs w:val="28"/>
+        </w:rPr>
+        <w:t>(</w:t>
+      </w:r>
+      <w:proofErr w:type="spellStart"/>
+      <w:proofErr w:type="gramEnd"/>
+      <w:r>
+        <w:rPr>
+          <w:rFonts w:asciiTheme="majorBidi" w:hAnsiTheme="majorBidi" w:cstheme="majorBidi"/>
+          <w:sz w:val="28"/>
+          <w:szCs w:val="28"/>
+        </w:rPr>
+        <w:t>step_size</w:t>
+      </w:r>
+      <w:proofErr w:type="spellEnd"/>
+      <w:r>
+        <w:rPr>
+          <w:rFonts w:asciiTheme="majorBidi" w:hAnsiTheme="majorBidi" w:cstheme="majorBidi"/>
+          <w:sz w:val="28"/>
+          <w:szCs w:val="28"/>
+        </w:rPr>
+        <w:t>=30, gamma=0.1)</w:t>
+      </w:r>
+    </w:p>
+    <w:p>
+      <w:pPr>
+        <w:rPr>
+          <w:rFonts w:asciiTheme="majorBidi" w:hAnsiTheme="majorBidi" w:cstheme="majorBidi"/>
+          <w:sz w:val="28"/>
+          <w:szCs w:val="28"/>
+        </w:rPr>
+      </w:pPr>
+      <w:r>
+        <w:rPr>
+          <w:rFonts w:asciiTheme="majorBidi" w:hAnsiTheme="majorBidi" w:cstheme="majorBidi"/>
+          <w:sz w:val="28"/>
+          <w:szCs w:val="28"/>
+        </w:rPr>
+        <w:t>means:</w:t>
+      </w:r>
+    </w:p>
+    <w:p>
+      <w:pPr>
+        <w:numPr>
+          <w:ilvl w:val="0"/>
+          <w:numId w:val="3"/>
+        </w:numPr>
+        <w:rPr>
+          <w:rFonts w:asciiTheme="majorBidi" w:hAnsiTheme="majorBidi" w:cstheme="majorBidi"/>
+          <w:sz w:val="28"/>
+          <w:szCs w:val="28"/>
+        </w:rPr>
+      </w:pPr>
+      <w:r>
+        <w:rPr>
+          <w:rFonts w:asciiTheme="majorBidi" w:hAnsiTheme="majorBidi" w:cstheme="majorBidi"/>
+          <w:sz w:val="28"/>
+          <w:szCs w:val="28"/>
+        </w:rPr>
+        <w:t>Epoch 0–29 → LR = 0.1 (fast learning)</w:t>
+      </w:r>
+    </w:p>
+    <w:p>
+      <w:pPr>
+        <w:numPr>
+          <w:ilvl w:val="0"/>
+          <w:numId w:val="3"/>
+        </w:numPr>
+        <w:rPr>
+          <w:rFonts w:asciiTheme="majorBidi" w:hAnsiTheme="majorBidi" w:cstheme="majorBidi"/>
+          <w:sz w:val="28"/>
+          <w:szCs w:val="28"/>
+        </w:rPr>
+      </w:pPr>
+      <w:r>
+        <w:rPr>
+          <w:rFonts w:asciiTheme="majorBidi" w:hAnsiTheme="majorBidi" w:cstheme="majorBidi"/>
+          <w:sz w:val="28"/>
+          <w:szCs w:val="28"/>
+        </w:rPr>
+        <w:t>Epoch 30–59 → LR = 0.01 (refinement phase)</w:t>
+      </w:r>
+    </w:p>
+    <w:p>
+      <w:pPr>
+        <w:rPr>
+          <w:rFonts w:asciiTheme="majorBidi" w:hAnsiTheme="majorBidi" w:cstheme="majorBidi"/>
+          <w:sz w:val="28"/>
+          <w:szCs w:val="28"/>
+        </w:rPr>
+      </w:pPr>
+      <w:r>
+        <w:rPr>
+          <w:rFonts w:asciiTheme="majorBidi" w:hAnsiTheme="majorBidi" w:cstheme="majorBidi"/>
+          <w:sz w:val="28"/>
+          <w:szCs w:val="28"/>
+        </w:rPr>
+        <w:t xml:space="preserve">CIFAR-10 models usually improve significantly </w:t>
+      </w:r>
+      <w:r>
+        <w:rPr>
+          <w:rFonts w:asciiTheme="majorBidi" w:hAnsiTheme="majorBidi" w:cstheme="majorBidi"/>
+          <w:b/>
+          <w:bCs/>
+          <w:sz w:val="28"/>
+          <w:szCs w:val="28"/>
+        </w:rPr>
+        <w:t>after the first LR drop</w:t>
+      </w:r>
+      <w:r>
+        <w:rPr>
+          <w:rFonts w:asciiTheme="majorBidi" w:hAnsiTheme="majorBidi" w:cstheme="majorBidi"/>
+          <w:sz w:val="28"/>
+          <w:szCs w:val="28"/>
+        </w:rPr>
+        <w:t>.</w:t>
+      </w:r>
+    </w:p>
+    <w:p>
+      <w:pPr>
+        <w:rPr>
+          <w:rFonts w:asciiTheme="majorBidi" w:hAnsiTheme="majorBidi" w:cstheme="majorBidi"/>
+          <w:sz w:val="28"/>
+          <w:szCs w:val="28"/>
+        </w:rPr>
+      </w:pPr>
+      <w:r>
+        <w:rPr>
+          <w:rFonts w:asciiTheme="majorBidi" w:hAnsiTheme="majorBidi" w:cstheme="majorBidi"/>
+          <w:sz w:val="28"/>
+          <w:szCs w:val="28"/>
+        </w:rPr>
+        <w:t>Typical curve for your setup:</w:t>
+      </w:r>
+    </w:p>
+    <w:p>
+      <w:pPr>
+        <w:rPr>
+          <w:rFonts w:asciiTheme="majorBidi" w:hAnsiTheme="majorBidi" w:cstheme="majorBidi"/>
+          <w:sz w:val="28"/>
+          <w:szCs w:val="28"/>
+        </w:rPr>
+      </w:pPr>
+      <w:r>
+        <w:rPr>
+          <w:rFonts w:asciiTheme="majorBidi" w:hAnsiTheme="majorBidi" w:cstheme="majorBidi"/>
+          <w:sz w:val="28"/>
+          <w:szCs w:val="28"/>
+        </w:rPr>
+        <w:t xml:space="preserve">Epoch </w:t>
+      </w:r>
+      <w:proofErr w:type="gramStart"/>
+      <w:r>
+        <w:rPr>
+          <w:rFonts w:asciiTheme="majorBidi" w:hAnsiTheme="majorBidi" w:cstheme="majorBidi"/>
+          <w:sz w:val="28"/>
+          <w:szCs w:val="28"/>
+        </w:rPr>
+        <w:t>10  →</w:t>
+      </w:r>
+      <w:proofErr w:type="gramEnd"/>
+      <w:r>
+        <w:rPr>
+          <w:rFonts w:asciiTheme="majorBidi" w:hAnsiTheme="majorBidi" w:cstheme="majorBidi"/>
+          <w:sz w:val="28"/>
+          <w:szCs w:val="28"/>
+        </w:rPr>
+        <w:t xml:space="preserve"> 72–76%</w:t>
+      </w:r>
+    </w:p>
+    <w:p>
+      <w:pPr>
+        <w:rPr>
+          <w:rFonts w:asciiTheme="majorBidi" w:hAnsiTheme="majorBidi" w:cstheme="majorBidi"/>
+          <w:sz w:val="28"/>
+          <w:szCs w:val="28"/>
+        </w:rPr>
+      </w:pPr>
+      <w:r>
+        <w:rPr>
+          <w:rFonts w:asciiTheme="majorBidi" w:hAnsiTheme="majorBidi" w:cstheme="majorBidi"/>
+          <w:sz w:val="28"/>
+          <w:szCs w:val="28"/>
+        </w:rPr>
+        <w:t xml:space="preserve">Epoch </w:t>
+      </w:r>
+      <w:proofErr w:type="gramStart"/>
+      <w:r>
+        <w:rPr>
+          <w:rFonts w:asciiTheme="majorBidi" w:hAnsiTheme="majorBidi" w:cstheme="majorBidi"/>
+          <w:sz w:val="28"/>
+          <w:szCs w:val="28"/>
+        </w:rPr>
+        <w:t>30  →</w:t>
+      </w:r>
+      <w:proofErr w:type="gramEnd"/>
+      <w:r>
+        <w:rPr>
+          <w:rFonts w:asciiTheme="majorBidi" w:hAnsiTheme="majorBidi" w:cstheme="majorBidi"/>
+          <w:sz w:val="28"/>
+          <w:szCs w:val="28"/>
+        </w:rPr>
+        <w:t xml:space="preserve"> 78–82%</w:t>
+      </w:r>
+    </w:p>
+    <w:p>
+      <w:pPr>
+        <w:rPr>
+          <w:rFonts w:asciiTheme="majorBidi" w:hAnsiTheme="majorBidi" w:cstheme="majorBidi"/>
+          <w:sz w:val="28"/>
+          <w:szCs w:val="28"/>
+        </w:rPr>
+      </w:pPr>
+      <w:r>
+        <w:rPr>
+          <w:rFonts w:asciiTheme="majorBidi" w:hAnsiTheme="majorBidi" w:cstheme="majorBidi"/>
+          <w:sz w:val="28"/>
+          <w:szCs w:val="28"/>
+        </w:rPr>
+        <w:t xml:space="preserve">Epoch </w:t>
+      </w:r>
+      <w:proofErr w:type="gramStart"/>
+      <w:r>
+        <w:rPr>
+          <w:rFonts w:asciiTheme="majorBidi" w:hAnsiTheme="majorBidi" w:cstheme="majorBidi"/>
+          <w:sz w:val="28"/>
+          <w:szCs w:val="28"/>
+        </w:rPr>
+        <w:t>60  →</w:t>
+      </w:r>
+      <w:proofErr w:type="gramEnd"/>
+      <w:r>
+        <w:rPr>
+          <w:rFonts w:asciiTheme="majorBidi" w:hAnsiTheme="majorBidi" w:cstheme="majorBidi"/>
+          <w:sz w:val="28"/>
+          <w:szCs w:val="28"/>
+        </w:rPr>
+        <w:t xml:space="preserve"> 82–85%</w:t>
+      </w:r>
+    </w:p>
+    <w:p>
+      <w:pPr>
+        <w:rPr>
+          <w:rFonts w:asciiTheme="majorBidi" w:hAnsiTheme="majorBidi" w:cstheme="majorBidi"/>
+          <w:sz w:val="28"/>
+          <w:szCs w:val="28"/>
+        </w:rPr>
+      </w:pPr>
+      <w:r>
+        <w:rPr>
+          <w:rFonts w:asciiTheme="majorBidi" w:hAnsiTheme="majorBidi" w:cstheme="majorBidi"/>
+          <w:sz w:val="28"/>
+          <w:szCs w:val="28"/>
+        </w:rPr>
+        <w:t>Epoch 100 → 84–87%</w:t>
+      </w:r>
+    </w:p>
+    <w:p>
+      <w:pPr>
+        <w:rPr>
+          <w:rFonts w:asciiTheme="majorBidi" w:hAnsiTheme="majorBidi" w:cstheme="majorBidi"/>
+          <w:sz w:val="28"/>
+          <w:szCs w:val="28"/>
+        </w:rPr>
+      </w:pPr>
+      <w:r>
+        <w:rPr>
+          <w:rFonts w:asciiTheme="majorBidi" w:hAnsiTheme="majorBidi" w:cstheme="majorBidi"/>
+          <w:sz w:val="28"/>
+          <w:szCs w:val="28"/>
+        </w:rPr>
+        <w:t>You are exactly on this trajectory.</w:t>
+      </w:r>
+    </w:p>
+    <w:p>
+      <w:pPr>
+        <w:rPr>
+          <w:rFonts w:asciiTheme="majorBidi" w:hAnsiTheme="majorBidi" w:cstheme="majorBidi"/>
+          <w:sz w:val="28"/>
+          <w:szCs w:val="28"/>
+        </w:rPr>
+      </w:pPr>
+    </w:p>
+    <w:p>
+      <w:pPr>
+        <w:rPr>
+          <w:rFonts w:asciiTheme="majorBidi" w:hAnsiTheme="majorBidi" w:cstheme="majorBidi"/>
+          <w:sz w:val="28"/>
+          <w:szCs w:val="28"/>
+        </w:rPr>
+      </w:pPr>
+      <w:r>
+        <w:rPr>
+          <w:rFonts w:asciiTheme="majorBidi" w:hAnsiTheme="majorBidi" w:cstheme="majorBidi"/>
+          <w:sz w:val="28"/>
+          <w:szCs w:val="28"/>
+        </w:rPr>
+        <w:t>Enter epoch number to evaluate: 65</w:t>
+      </w:r>
+    </w:p>
+    <w:p>
+      <w:pPr>
+        <w:rPr>
+          <w:rFonts w:asciiTheme="majorBidi" w:hAnsiTheme="majorBidi" w:cstheme="majorBidi"/>
+          <w:sz w:val="28"/>
+          <w:szCs w:val="28"/>
+        </w:rPr>
+      </w:pPr>
+      <w:r>
+        <w:rPr>
+          <w:rFonts w:asciiTheme="majorBidi" w:hAnsiTheme="majorBidi" w:cstheme="majorBidi"/>
+          <w:sz w:val="28"/>
+          <w:szCs w:val="28"/>
+        </w:rPr>
+        <w:t>Test Accuracy: 91.3172%</w:t>
+      </w:r>
+    </w:p>
+    <w:p>
+      <w:pPr>
+        <w:rPr>
+          <w:rFonts w:asciiTheme="majorBidi" w:hAnsiTheme="majorBidi" w:cstheme="majorBidi"/>
+          <w:sz w:val="28"/>
+          <w:szCs w:val="28"/>
+        </w:rPr>
+      </w:pPr>
+    </w:p>
+    <w:p>
+      <w:pPr>
+        <w:rPr>
+          <w:rFonts w:asciiTheme="majorBidi" w:hAnsiTheme="majorBidi" w:cstheme="majorBidi"/>
+          <w:sz w:val="28"/>
+          <w:szCs w:val="28"/>
+        </w:rPr>
+      </w:pPr>
+      <w:r>
+        <w:rPr>
+          <w:rFonts w:asciiTheme="majorBidi" w:hAnsiTheme="majorBidi" w:cstheme="majorBidi"/>
+          <w:sz w:val="28"/>
+          <w:szCs w:val="28"/>
+        </w:rPr>
+        <w:t>Enter epoch number to evaluate: 95</w:t>
+      </w:r>
+    </w:p>
+    <w:p>
+      <w:pPr>
+        <w:rPr>
+          <w:rFonts w:asciiTheme="majorBidi" w:hAnsiTheme="majorBidi" w:cstheme="majorBidi"/>
+          <w:sz w:val="28"/>
+          <w:szCs w:val="28"/>
+        </w:rPr>
+      </w:pPr>
+      <w:r>
+        <w:rPr>
+          <w:rFonts w:asciiTheme="majorBidi" w:hAnsiTheme="majorBidi" w:cstheme="majorBidi"/>
+          <w:sz w:val="28"/>
+          <w:szCs w:val="28"/>
+        </w:rPr>
+        <w:t>Test Accuracy: 91.51 %</w:t>
+      </w:r>
+    </w:p>
+    <w:p>
+      <w:pPr>
+        <w:rPr>
+          <w:rFonts w:asciiTheme="majorBidi" w:hAnsiTheme="majorBidi" w:cstheme="majorBidi"/>
+          <w:sz w:val="28"/>
+          <w:szCs w:val="28"/>
+        </w:rPr>
+      </w:pPr>
+    </w:p>
+    <w:p>
+      <w:pPr>
+        <w:rPr>
+          <w:rFonts w:asciiTheme="majorBidi" w:hAnsiTheme="majorBidi" w:cstheme="majorBidi"/>
+          <w:sz w:val="28"/>
+          <w:szCs w:val="28"/>
+        </w:rPr>
+      </w:pPr>
+      <w:r>
+        <w:rPr>
+          <w:rFonts w:asciiTheme="majorBidi" w:hAnsiTheme="majorBidi" w:cstheme="majorBidi"/>
+          <w:sz w:val="28"/>
+          <w:szCs w:val="28"/>
+        </w:rPr>
+        <w:t>Enter epoch number to evaluate: 45</w:t>
+      </w:r>
+    </w:p>
+    <w:p>
+      <w:pPr>
+        <w:rPr>
+          <w:rFonts w:asciiTheme="majorBidi" w:hAnsiTheme="majorBidi" w:cstheme="majorBidi"/>
+          <w:sz w:val="28"/>
+          <w:szCs w:val="28"/>
+        </w:rPr>
+      </w:pPr>
+      <w:r>
+        <w:rPr>
+          <w:rFonts w:asciiTheme="majorBidi" w:hAnsiTheme="majorBidi" w:cstheme="majorBidi"/>
+          <w:sz w:val="28"/>
+          <w:szCs w:val="28"/>
+        </w:rPr>
+        <w:t>Test Accuracy: 89.63 %</w:t>
+      </w:r>
+    </w:p>
+    <w:p>
+      <w:pPr>
+        <w:rPr>
+          <w:rFonts w:asciiTheme="majorBidi" w:hAnsiTheme="majorBidi" w:cstheme="majorBidi"/>
+          <w:sz w:val="28"/>
+          <w:szCs w:val="28"/>
+        </w:rPr>
+      </w:pPr>
+    </w:p>
+    <w:p>
+      <w:pPr>
+        <w:rPr>
+          <w:rFonts w:asciiTheme="majorBidi" w:hAnsiTheme="majorBidi" w:cstheme="majorBidi"/>
+          <w:sz w:val="28"/>
+          <w:szCs w:val="28"/>
+        </w:rPr>
+      </w:pPr>
+      <w:r>
+        <w:rPr>
+          <w:rFonts w:asciiTheme="majorBidi" w:hAnsiTheme="majorBidi" w:cstheme="majorBidi"/>
+          <w:sz w:val="28"/>
+          <w:szCs w:val="28"/>
+        </w:rPr>
+        <w:t>Enter epoch number to evaluate: 25</w:t>
+      </w:r>
+    </w:p>
+    <w:p>
+      <w:pPr>
+        <w:rPr>
+          <w:rFonts w:asciiTheme="majorBidi" w:hAnsiTheme="majorBidi" w:cstheme="majorBidi"/>
+          <w:sz w:val="28"/>
+          <w:szCs w:val="28"/>
+        </w:rPr>
+      </w:pPr>
+      <w:r>
+        <w:rPr>
+          <w:rFonts w:asciiTheme="majorBidi" w:hAnsiTheme="majorBidi" w:cstheme="majorBidi"/>
+          <w:sz w:val="28"/>
+          <w:szCs w:val="28"/>
+        </w:rPr>
+        <w:t>Test Accuracy: 75.85 %</w:t>
+      </w:r>
+    </w:p>
+    <w:p>
+      <w:pPr>
+        <w:rPr>
+          <w:rFonts w:asciiTheme="majorBidi" w:hAnsiTheme="majorBidi" w:cstheme="majorBidi"/>
+          <w:sz w:val="28"/>
+          <w:szCs w:val="28"/>
+        </w:rPr>
+      </w:pPr>
+    </w:p>
+    <w:p>
+      <w:pPr>
+        <w:rPr>
+          <w:rFonts w:asciiTheme="majorBidi" w:hAnsiTheme="majorBidi" w:cstheme="majorBidi"/>
+          <w:sz w:val="28"/>
+          <w:szCs w:val="28"/>
+        </w:rPr>
+      </w:pPr>
+      <w:r>
+        <w:rPr>
+          <w:rFonts w:asciiTheme="majorBidi" w:hAnsiTheme="majorBidi" w:cstheme="majorBidi"/>
+          <w:sz w:val="28"/>
+          <w:szCs w:val="28"/>
+        </w:rPr>
+        <w:t>Enter epoch number to evaluate: 5</w:t>
+      </w:r>
+    </w:p>
+    <w:p>
+      <w:pPr>
+        <w:rPr>
+          <w:rFonts w:asciiTheme="majorBidi" w:hAnsiTheme="majorBidi" w:cstheme="majorBidi"/>
+          <w:sz w:val="28"/>
+          <w:szCs w:val="28"/>
+        </w:rPr>
+      </w:pPr>
+      <w:r>
+        <w:rPr>
+          <w:rFonts w:asciiTheme="majorBidi" w:hAnsiTheme="majorBidi" w:cstheme="majorBidi"/>
+          <w:sz w:val="28"/>
+          <w:szCs w:val="28"/>
+        </w:rPr>
+        <w:t>Test Accuracy: 67.01 %</w:t>
+      </w:r>
+    </w:p>
+    <w:p>
+      <w:pPr>
+        <w:rPr>
+          <w:rFonts w:asciiTheme="majorBidi" w:hAnsiTheme="majorBidi" w:cstheme="majorBidi"/>
+          <w:sz w:val="28"/>
+          <w:szCs w:val="28"/>
+        </w:rPr>
+      </w:pPr>
+    </w:p>
+    <w:p>
+      <w:pPr>
+        <w:rPr>
+          <w:rFonts w:asciiTheme="majorBidi" w:hAnsiTheme="majorBidi" w:cstheme="majorBidi"/>
+          <w:sz w:val="28"/>
+          <w:szCs w:val="28"/>
+        </w:rPr>
+      </w:pPr>
+      <w:r>
+        <w:rPr>
+          <w:rFonts w:asciiTheme="majorBidi" w:hAnsiTheme="majorBidi" w:cstheme="majorBidi"/>
+          <w:sz w:val="28"/>
+          <w:szCs w:val="28"/>
+        </w:rPr>
+        <w:t>Enter epoch number to evaluate: 1</w:t>
+      </w:r>
+    </w:p>
+    <w:p>
+      <w:pPr>
+        <w:rPr>
+          <w:rFonts w:asciiTheme="majorBidi" w:hAnsiTheme="majorBidi" w:cstheme="majorBidi"/>
+          <w:sz w:val="28"/>
+          <w:szCs w:val="28"/>
+        </w:rPr>
+      </w:pPr>
+      <w:r>
+        <w:rPr>
+          <w:rFonts w:asciiTheme="majorBidi" w:hAnsiTheme="majorBidi" w:cstheme="majorBidi"/>
+          <w:sz w:val="28"/>
+          <w:szCs w:val="28"/>
+        </w:rPr>
+        <w:t>Test Accuracy: 49.26 %</w:t>
       </w:r>
     </w:p>
     <w:sectPr>
@@ -483,9 +2189,9 @@
     </w:lvl>
   </w:abstractNum>
   <w:abstractNum w:abstractNumId="1" w15:restartNumberingAfterBreak="0">
-    <w:nsid w:val="61722954"/>
+    <w:nsid w:val="44B929F3"/>
     <w:multiLevelType w:val="multilevel"/>
-    <w:tmpl w:val="79E4A33E"/>
+    <w:tmpl w:val="38F689E8"/>
     <w:lvl w:ilvl="0">
       <w:start w:val="1"/>
       <w:numFmt w:val="bullet"/>
@@ -631,10 +2337,162 @@
       </w:rPr>
     </w:lvl>
   </w:abstractNum>
+  <w:abstractNum w:abstractNumId="2" w15:restartNumberingAfterBreak="0">
+    <w:nsid w:val="61722954"/>
+    <w:multiLevelType w:val="multilevel"/>
+    <w:tmpl w:val="79E4A33E"/>
+    <w:lvl w:ilvl="0">
+      <w:start w:val="1"/>
+      <w:numFmt w:val="bullet"/>
+      <w:lvlText w:val=""/>
+      <w:lvlJc w:val="left"/>
+      <w:pPr>
+        <w:tabs>
+          <w:tab w:val="num" w:pos="720"/>
+        </w:tabs>
+        <w:ind w:left="720" w:hanging="360"/>
+      </w:pPr>
+      <w:rPr>
+        <w:rFonts w:ascii="Symbol" w:hAnsi="Symbol" w:hint="default"/>
+        <w:sz w:val="20"/>
+      </w:rPr>
+    </w:lvl>
+    <w:lvl w:ilvl="1" w:tentative="1">
+      <w:start w:val="1"/>
+      <w:numFmt w:val="bullet"/>
+      <w:lvlText w:val="o"/>
+      <w:lvlJc w:val="left"/>
+      <w:pPr>
+        <w:tabs>
+          <w:tab w:val="num" w:pos="1440"/>
+        </w:tabs>
+        <w:ind w:left="1440" w:hanging="360"/>
+      </w:pPr>
+      <w:rPr>
+        <w:rFonts w:ascii="Courier New" w:hAnsi="Courier New" w:hint="default"/>
+        <w:sz w:val="20"/>
+      </w:rPr>
+    </w:lvl>
+    <w:lvl w:ilvl="2" w:tentative="1">
+      <w:start w:val="1"/>
+      <w:numFmt w:val="bullet"/>
+      <w:lvlText w:val=""/>
+      <w:lvlJc w:val="left"/>
+      <w:pPr>
+        <w:tabs>
+          <w:tab w:val="num" w:pos="2160"/>
+        </w:tabs>
+        <w:ind w:left="2160" w:hanging="360"/>
+      </w:pPr>
+      <w:rPr>
+        <w:rFonts w:ascii="Wingdings" w:hAnsi="Wingdings" w:hint="default"/>
+        <w:sz w:val="20"/>
+      </w:rPr>
+    </w:lvl>
+    <w:lvl w:ilvl="3" w:tentative="1">
+      <w:start w:val="1"/>
+      <w:numFmt w:val="bullet"/>
+      <w:lvlText w:val=""/>
+      <w:lvlJc w:val="left"/>
+      <w:pPr>
+        <w:tabs>
+          <w:tab w:val="num" w:pos="2880"/>
+        </w:tabs>
+        <w:ind w:left="2880" w:hanging="360"/>
+      </w:pPr>
+      <w:rPr>
+        <w:rFonts w:ascii="Wingdings" w:hAnsi="Wingdings" w:hint="default"/>
+        <w:sz w:val="20"/>
+      </w:rPr>
+    </w:lvl>
+    <w:lvl w:ilvl="4" w:tentative="1">
+      <w:start w:val="1"/>
+      <w:numFmt w:val="bullet"/>
+      <w:lvlText w:val=""/>
+      <w:lvlJc w:val="left"/>
+      <w:pPr>
+        <w:tabs>
+          <w:tab w:val="num" w:pos="3600"/>
+        </w:tabs>
+        <w:ind w:left="3600" w:hanging="360"/>
+      </w:pPr>
+      <w:rPr>
+        <w:rFonts w:ascii="Wingdings" w:hAnsi="Wingdings" w:hint="default"/>
+        <w:sz w:val="20"/>
+      </w:rPr>
+    </w:lvl>
+    <w:lvl w:ilvl="5" w:tentative="1">
+      <w:start w:val="1"/>
+      <w:numFmt w:val="bullet"/>
+      <w:lvlText w:val=""/>
+      <w:lvlJc w:val="left"/>
+      <w:pPr>
+        <w:tabs>
+          <w:tab w:val="num" w:pos="4320"/>
+        </w:tabs>
+        <w:ind w:left="4320" w:hanging="360"/>
+      </w:pPr>
+      <w:rPr>
+        <w:rFonts w:ascii="Wingdings" w:hAnsi="Wingdings" w:hint="default"/>
+        <w:sz w:val="20"/>
+      </w:rPr>
+    </w:lvl>
+    <w:lvl w:ilvl="6" w:tentative="1">
+      <w:start w:val="1"/>
+      <w:numFmt w:val="bullet"/>
+      <w:lvlText w:val=""/>
+      <w:lvlJc w:val="left"/>
+      <w:pPr>
+        <w:tabs>
+          <w:tab w:val="num" w:pos="5040"/>
+        </w:tabs>
+        <w:ind w:left="5040" w:hanging="360"/>
+      </w:pPr>
+      <w:rPr>
+        <w:rFonts w:ascii="Wingdings" w:hAnsi="Wingdings" w:hint="default"/>
+        <w:sz w:val="20"/>
+      </w:rPr>
+    </w:lvl>
+    <w:lvl w:ilvl="7" w:tentative="1">
+      <w:start w:val="1"/>
+      <w:numFmt w:val="bullet"/>
+      <w:lvlText w:val=""/>
+      <w:lvlJc w:val="left"/>
+      <w:pPr>
+        <w:tabs>
+          <w:tab w:val="num" w:pos="5760"/>
+        </w:tabs>
+        <w:ind w:left="5760" w:hanging="360"/>
+      </w:pPr>
+      <w:rPr>
+        <w:rFonts w:ascii="Wingdings" w:hAnsi="Wingdings" w:hint="default"/>
+        <w:sz w:val="20"/>
+      </w:rPr>
+    </w:lvl>
+    <w:lvl w:ilvl="8" w:tentative="1">
+      <w:start w:val="1"/>
+      <w:numFmt w:val="bullet"/>
+      <w:lvlText w:val=""/>
+      <w:lvlJc w:val="left"/>
+      <w:pPr>
+        <w:tabs>
+          <w:tab w:val="num" w:pos="6480"/>
+        </w:tabs>
+        <w:ind w:left="6480" w:hanging="360"/>
+      </w:pPr>
+      <w:rPr>
+        <w:rFonts w:ascii="Wingdings" w:hAnsi="Wingdings" w:hint="default"/>
+        <w:sz w:val="20"/>
+      </w:rPr>
+    </w:lvl>
+  </w:abstractNum>
   <w:num w:numId="1" w16cid:durableId="1698004138">
     <w:abstractNumId w:val="0"/>
   </w:num>
   <w:num w:numId="2" w16cid:durableId="419067498">
+    <w:abstractNumId w:val="2"/>
+  </w:num>
+  <w:num w:numId="3" w16cid:durableId="261882139">
     <w:abstractNumId w:val="1"/>
   </w:num>
 </w:numbering>

</xml_diff>

<commit_message>
test shows some tested images
</commit_message>
<xml_diff>
--- a/Report.docx
+++ b/Report.docx
@@ -16,25 +16,7 @@
           <w:sz w:val="28"/>
           <w:szCs w:val="28"/>
         </w:rPr>
-        <w:t xml:space="preserve">“Each stage uses two residual blocks to refine features at a fixed resolution, following </w:t>
-      </w:r>
-      <w:proofErr w:type="spellStart"/>
-      <w:r>
-        <w:rPr>
-          <w:rFonts w:asciiTheme="majorBidi" w:hAnsiTheme="majorBidi" w:cstheme="majorBidi"/>
-          <w:sz w:val="28"/>
-          <w:szCs w:val="28"/>
-        </w:rPr>
-        <w:t>ResNet</w:t>
-      </w:r>
-      <w:proofErr w:type="spellEnd"/>
-      <w:r>
-        <w:rPr>
-          <w:rFonts w:asciiTheme="majorBidi" w:hAnsiTheme="majorBidi" w:cstheme="majorBidi"/>
-          <w:sz w:val="28"/>
-          <w:szCs w:val="28"/>
-        </w:rPr>
-        <w:t xml:space="preserve"> design principles.</w:t>
+        <w:t>“Each stage uses two residual blocks to refine features at a fixed resolution, following ResNet design principles.</w:t>
       </w:r>
       <w:r>
         <w:rPr>
@@ -43,24 +25,7 @@
           <w:szCs w:val="28"/>
         </w:rPr>
         <w:br/>
-      </w:r>
-      <w:proofErr w:type="spellStart"/>
-      <w:r>
-        <w:rPr>
-          <w:rFonts w:asciiTheme="majorBidi" w:hAnsiTheme="majorBidi" w:cstheme="majorBidi"/>
-          <w:sz w:val="28"/>
-          <w:szCs w:val="28"/>
-        </w:rPr>
-        <w:t>Downsampling</w:t>
-      </w:r>
-      <w:proofErr w:type="spellEnd"/>
-      <w:r>
-        <w:rPr>
-          <w:rFonts w:asciiTheme="majorBidi" w:hAnsiTheme="majorBidi" w:cstheme="majorBidi"/>
-          <w:sz w:val="28"/>
-          <w:szCs w:val="28"/>
-        </w:rPr>
-        <w:t xml:space="preserve"> is performed only at stage transitions using stride-2 convolutions.</w:t>
+        <w:t>Downsampling is performed only at stage transitions using stride-2 convolutions.</w:t>
       </w:r>
       <w:r>
         <w:rPr>
@@ -466,62 +431,24 @@
           <w:sz w:val="28"/>
           <w:szCs w:val="28"/>
         </w:rPr>
-        <w:t xml:space="preserve">out += </w:t>
-      </w:r>
-      <w:proofErr w:type="spellStart"/>
-      <w:proofErr w:type="gramStart"/>
-      <w:r>
-        <w:rPr>
-          <w:rFonts w:asciiTheme="majorBidi" w:hAnsiTheme="majorBidi" w:cstheme="majorBidi"/>
-          <w:sz w:val="28"/>
-          <w:szCs w:val="28"/>
-        </w:rPr>
-        <w:t>self.shortcut</w:t>
-      </w:r>
-      <w:proofErr w:type="spellEnd"/>
-      <w:proofErr w:type="gramEnd"/>
-      <w:r>
-        <w:rPr>
-          <w:rFonts w:asciiTheme="majorBidi" w:hAnsiTheme="majorBidi" w:cstheme="majorBidi"/>
-          <w:sz w:val="28"/>
-          <w:szCs w:val="28"/>
-        </w:rPr>
-        <w:t>(x)</w:t>
-      </w:r>
-    </w:p>
-    <w:p>
-      <w:pPr>
-        <w:rPr>
-          <w:rFonts w:asciiTheme="majorBidi" w:hAnsiTheme="majorBidi" w:cstheme="majorBidi"/>
-          <w:sz w:val="28"/>
-          <w:szCs w:val="28"/>
-        </w:rPr>
-      </w:pPr>
-      <w:r>
-        <w:rPr>
-          <w:rFonts w:asciiTheme="majorBidi" w:hAnsiTheme="majorBidi" w:cstheme="majorBidi"/>
-          <w:sz w:val="28"/>
-          <w:szCs w:val="28"/>
-        </w:rPr>
-        <w:t xml:space="preserve">This improves gradient flow and allows deeper training — directly inspired by </w:t>
-      </w:r>
-      <w:proofErr w:type="spellStart"/>
-      <w:r>
-        <w:rPr>
-          <w:rFonts w:asciiTheme="majorBidi" w:hAnsiTheme="majorBidi" w:cstheme="majorBidi"/>
-          <w:sz w:val="28"/>
-          <w:szCs w:val="28"/>
-        </w:rPr>
-        <w:t>ResNet</w:t>
-      </w:r>
-      <w:proofErr w:type="spellEnd"/>
-      <w:r>
-        <w:rPr>
-          <w:rFonts w:asciiTheme="majorBidi" w:hAnsiTheme="majorBidi" w:cstheme="majorBidi"/>
-          <w:sz w:val="28"/>
-          <w:szCs w:val="28"/>
-        </w:rPr>
-        <w:t>.</w:t>
+        <w:t>out += self.shortcut(x)</w:t>
+      </w:r>
+    </w:p>
+    <w:p>
+      <w:pPr>
+        <w:rPr>
+          <w:rFonts w:asciiTheme="majorBidi" w:hAnsiTheme="majorBidi" w:cstheme="majorBidi"/>
+          <w:sz w:val="28"/>
+          <w:szCs w:val="28"/>
+        </w:rPr>
+      </w:pPr>
+      <w:r>
+        <w:rPr>
+          <w:rFonts w:asciiTheme="majorBidi" w:hAnsiTheme="majorBidi" w:cstheme="majorBidi"/>
+          <w:sz w:val="28"/>
+          <w:szCs w:val="28"/>
+        </w:rPr>
+        <w:t>This improves gradient flow and allows deeper training — directly inspired by ResNet.</w:t>
       </w:r>
     </w:p>
     <w:p>
@@ -586,18 +513,8 @@
           <w:sz w:val="28"/>
           <w:szCs w:val="28"/>
         </w:rPr>
-        <w:t xml:space="preserve">Conv → BN → </w:t>
-      </w:r>
-      <w:proofErr w:type="spellStart"/>
-      <w:r>
-        <w:rPr>
-          <w:rFonts w:asciiTheme="majorBidi" w:hAnsiTheme="majorBidi" w:cstheme="majorBidi"/>
-          <w:sz w:val="28"/>
-          <w:szCs w:val="28"/>
-        </w:rPr>
-        <w:t>ReLU</w:t>
-      </w:r>
-      <w:proofErr w:type="spellEnd"/>
+        <w:t>Conv → BN → ReLU</w:t>
+      </w:r>
     </w:p>
     <w:p>
       <w:pPr>
@@ -644,20 +561,8 @@
           <w:sz w:val="28"/>
           <w:szCs w:val="28"/>
         </w:rPr>
-        <w:t xml:space="preserve"> Progressive </w:t>
-      </w:r>
-      <w:proofErr w:type="spellStart"/>
-      <w:r>
-        <w:rPr>
-          <w:rFonts w:asciiTheme="majorBidi" w:hAnsiTheme="majorBidi" w:cstheme="majorBidi"/>
-          <w:b/>
-          <w:bCs/>
-          <w:sz w:val="28"/>
-          <w:szCs w:val="28"/>
-        </w:rPr>
-        <w:t>downsampling</w:t>
-      </w:r>
-      <w:proofErr w:type="spellEnd"/>
+        <w:t xml:space="preserve"> Progressive downsampling</w:t>
+      </w:r>
     </w:p>
     <w:p>
       <w:pPr>
@@ -755,25 +660,7 @@
           <w:sz w:val="28"/>
           <w:szCs w:val="28"/>
         </w:rPr>
-        <w:t>AdaptiveAvgPool2</w:t>
-      </w:r>
-      <w:proofErr w:type="gramStart"/>
-      <w:r>
-        <w:rPr>
-          <w:rFonts w:asciiTheme="majorBidi" w:hAnsiTheme="majorBidi" w:cstheme="majorBidi"/>
-          <w:sz w:val="28"/>
-          <w:szCs w:val="28"/>
-        </w:rPr>
-        <w:t>d(</w:t>
-      </w:r>
-      <w:proofErr w:type="gramEnd"/>
-      <w:r>
-        <w:rPr>
-          <w:rFonts w:asciiTheme="majorBidi" w:hAnsiTheme="majorBidi" w:cstheme="majorBidi"/>
-          <w:sz w:val="28"/>
-          <w:szCs w:val="28"/>
-        </w:rPr>
-        <w:t>(1,1))</w:t>
+        <w:t>AdaptiveAvgPool2d((1,1))</w:t>
       </w:r>
     </w:p>
     <w:p>
@@ -851,7 +738,7 @@
           <w:szCs w:val="28"/>
         </w:rPr>
         <w:pict w14:anchorId="5C2E3F27">
-          <v:rect id="_x0000_i1037" style="width:0;height:1.5pt" o:hralign="center" o:hrstd="t" o:hr="t" fillcolor="#a0a0a0" stroked="f"/>
+          <v:rect id="_x0000_i1025" style="width:0;height:1.5pt" o:hralign="center" o:hrstd="t" o:hr="t" fillcolor="#a0a0a0" stroked="f"/>
         </w:pict>
       </w:r>
     </w:p>
@@ -1073,7 +960,6 @@
                 <w:szCs w:val="28"/>
               </w:rPr>
             </w:pPr>
-            <w:proofErr w:type="spellStart"/>
             <w:r>
               <w:rPr>
                 <w:rFonts w:asciiTheme="majorBidi" w:hAnsiTheme="majorBidi" w:cstheme="majorBidi"/>
@@ -1082,7 +968,6 @@
               </w:rPr>
               <w:t>BatchNorm</w:t>
             </w:r>
-            <w:proofErr w:type="spellEnd"/>
           </w:p>
         </w:tc>
         <w:tc>
@@ -1331,23 +1216,13 @@
           <w:szCs w:val="28"/>
         </w:rPr>
       </w:pPr>
-      <w:proofErr w:type="gramStart"/>
-      <w:r>
-        <w:rPr>
-          <w:rFonts w:asciiTheme="majorBidi" w:hAnsiTheme="majorBidi" w:cstheme="majorBidi"/>
-          <w:sz w:val="28"/>
-          <w:szCs w:val="28"/>
-        </w:rPr>
-        <w:t>So</w:t>
-      </w:r>
-      <w:proofErr w:type="gramEnd"/>
-      <w:r>
-        <w:rPr>
-          <w:rFonts w:asciiTheme="majorBidi" w:hAnsiTheme="majorBidi" w:cstheme="majorBidi"/>
-          <w:sz w:val="28"/>
-          <w:szCs w:val="28"/>
-        </w:rPr>
-        <w:t xml:space="preserve"> you already have the main generalization mechanisms.</w:t>
+      <w:r>
+        <w:rPr>
+          <w:rFonts w:asciiTheme="majorBidi" w:hAnsiTheme="majorBidi" w:cstheme="majorBidi"/>
+          <w:sz w:val="28"/>
+          <w:szCs w:val="28"/>
+        </w:rPr>
+        <w:t>So you already have the main generalization mechanisms.</w:t>
       </w:r>
     </w:p>
     <w:p>
@@ -1400,7 +1275,7 @@
           <w:szCs w:val="28"/>
         </w:rPr>
         <w:pict w14:anchorId="753996F4">
-          <v:rect id="_x0000_i1038" style="width:0;height:1.5pt" o:hralign="center" o:hrstd="t" o:hr="t" fillcolor="#a0a0a0" stroked="f"/>
+          <v:rect id="_x0000_i1026" style="width:0;height:1.5pt" o:hralign="center" o:hrstd="t" o:hr="t" fillcolor="#a0a0a0" stroked="f"/>
         </w:pict>
       </w:r>
     </w:p>
@@ -1480,43 +1355,13 @@
           <w:szCs w:val="28"/>
         </w:rPr>
       </w:pPr>
-      <w:proofErr w:type="spellStart"/>
-      <w:proofErr w:type="gramStart"/>
-      <w:r>
-        <w:rPr>
-          <w:rFonts w:asciiTheme="majorBidi" w:hAnsiTheme="majorBidi" w:cstheme="majorBidi"/>
-          <w:sz w:val="28"/>
-          <w:szCs w:val="28"/>
-        </w:rPr>
-        <w:t>StepLR</w:t>
-      </w:r>
-      <w:proofErr w:type="spellEnd"/>
-      <w:r>
-        <w:rPr>
-          <w:rFonts w:asciiTheme="majorBidi" w:hAnsiTheme="majorBidi" w:cstheme="majorBidi"/>
-          <w:sz w:val="28"/>
-          <w:szCs w:val="28"/>
-        </w:rPr>
-        <w:t>(</w:t>
-      </w:r>
-      <w:proofErr w:type="spellStart"/>
-      <w:proofErr w:type="gramEnd"/>
-      <w:r>
-        <w:rPr>
-          <w:rFonts w:asciiTheme="majorBidi" w:hAnsiTheme="majorBidi" w:cstheme="majorBidi"/>
-          <w:sz w:val="28"/>
-          <w:szCs w:val="28"/>
-        </w:rPr>
-        <w:t>step_size</w:t>
-      </w:r>
-      <w:proofErr w:type="spellEnd"/>
-      <w:r>
-        <w:rPr>
-          <w:rFonts w:asciiTheme="majorBidi" w:hAnsiTheme="majorBidi" w:cstheme="majorBidi"/>
-          <w:sz w:val="28"/>
-          <w:szCs w:val="28"/>
-        </w:rPr>
-        <w:t>=30, gamma=0.1)</w:t>
+      <w:r>
+        <w:rPr>
+          <w:rFonts w:asciiTheme="majorBidi" w:hAnsiTheme="majorBidi" w:cstheme="majorBidi"/>
+          <w:sz w:val="28"/>
+          <w:szCs w:val="28"/>
+        </w:rPr>
+        <w:t>StepLR(step_size=30, gamma=0.1)</w:t>
       </w:r>
     </w:p>
     <w:p>
@@ -1644,95 +1489,41 @@
           <w:sz w:val="28"/>
           <w:szCs w:val="28"/>
         </w:rPr>
-        <w:t xml:space="preserve">Epoch </w:t>
-      </w:r>
-      <w:proofErr w:type="gramStart"/>
-      <w:r>
-        <w:rPr>
-          <w:rFonts w:asciiTheme="majorBidi" w:hAnsiTheme="majorBidi" w:cstheme="majorBidi"/>
-          <w:sz w:val="28"/>
-          <w:szCs w:val="28"/>
-        </w:rPr>
-        <w:t>10  →</w:t>
-      </w:r>
-      <w:proofErr w:type="gramEnd"/>
-      <w:r>
-        <w:rPr>
-          <w:rFonts w:asciiTheme="majorBidi" w:hAnsiTheme="majorBidi" w:cstheme="majorBidi"/>
-          <w:sz w:val="28"/>
-          <w:szCs w:val="28"/>
-        </w:rPr>
-        <w:t xml:space="preserve"> 72–76%</w:t>
-      </w:r>
-    </w:p>
-    <w:p>
-      <w:pPr>
-        <w:rPr>
-          <w:rFonts w:asciiTheme="majorBidi" w:hAnsiTheme="majorBidi" w:cstheme="majorBidi"/>
-          <w:sz w:val="28"/>
-          <w:szCs w:val="28"/>
-        </w:rPr>
-      </w:pPr>
-      <w:r>
-        <w:rPr>
-          <w:rFonts w:asciiTheme="majorBidi" w:hAnsiTheme="majorBidi" w:cstheme="majorBidi"/>
-          <w:sz w:val="28"/>
-          <w:szCs w:val="28"/>
-        </w:rPr>
-        <w:t xml:space="preserve">Epoch </w:t>
-      </w:r>
-      <w:proofErr w:type="gramStart"/>
-      <w:r>
-        <w:rPr>
-          <w:rFonts w:asciiTheme="majorBidi" w:hAnsiTheme="majorBidi" w:cstheme="majorBidi"/>
-          <w:sz w:val="28"/>
-          <w:szCs w:val="28"/>
-        </w:rPr>
-        <w:t>30  →</w:t>
-      </w:r>
-      <w:proofErr w:type="gramEnd"/>
-      <w:r>
-        <w:rPr>
-          <w:rFonts w:asciiTheme="majorBidi" w:hAnsiTheme="majorBidi" w:cstheme="majorBidi"/>
-          <w:sz w:val="28"/>
-          <w:szCs w:val="28"/>
-        </w:rPr>
-        <w:t xml:space="preserve"> 78–82%</w:t>
-      </w:r>
-    </w:p>
-    <w:p>
-      <w:pPr>
-        <w:rPr>
-          <w:rFonts w:asciiTheme="majorBidi" w:hAnsiTheme="majorBidi" w:cstheme="majorBidi"/>
-          <w:sz w:val="28"/>
-          <w:szCs w:val="28"/>
-        </w:rPr>
-      </w:pPr>
-      <w:r>
-        <w:rPr>
-          <w:rFonts w:asciiTheme="majorBidi" w:hAnsiTheme="majorBidi" w:cstheme="majorBidi"/>
-          <w:sz w:val="28"/>
-          <w:szCs w:val="28"/>
-        </w:rPr>
-        <w:t xml:space="preserve">Epoch </w:t>
-      </w:r>
-      <w:proofErr w:type="gramStart"/>
-      <w:r>
-        <w:rPr>
-          <w:rFonts w:asciiTheme="majorBidi" w:hAnsiTheme="majorBidi" w:cstheme="majorBidi"/>
-          <w:sz w:val="28"/>
-          <w:szCs w:val="28"/>
-        </w:rPr>
-        <w:t>60  →</w:t>
-      </w:r>
-      <w:proofErr w:type="gramEnd"/>
-      <w:r>
-        <w:rPr>
-          <w:rFonts w:asciiTheme="majorBidi" w:hAnsiTheme="majorBidi" w:cstheme="majorBidi"/>
-          <w:sz w:val="28"/>
-          <w:szCs w:val="28"/>
-        </w:rPr>
-        <w:t xml:space="preserve"> 82–85%</w:t>
+        <w:t>Epoch 10  → 72–76%</w:t>
+      </w:r>
+    </w:p>
+    <w:p>
+      <w:pPr>
+        <w:rPr>
+          <w:rFonts w:asciiTheme="majorBidi" w:hAnsiTheme="majorBidi" w:cstheme="majorBidi"/>
+          <w:sz w:val="28"/>
+          <w:szCs w:val="28"/>
+        </w:rPr>
+      </w:pPr>
+      <w:r>
+        <w:rPr>
+          <w:rFonts w:asciiTheme="majorBidi" w:hAnsiTheme="majorBidi" w:cstheme="majorBidi"/>
+          <w:sz w:val="28"/>
+          <w:szCs w:val="28"/>
+        </w:rPr>
+        <w:t>Epoch 30  → 78–82%</w:t>
+      </w:r>
+    </w:p>
+    <w:p>
+      <w:pPr>
+        <w:rPr>
+          <w:rFonts w:asciiTheme="majorBidi" w:hAnsiTheme="majorBidi" w:cstheme="majorBidi"/>
+          <w:sz w:val="28"/>
+          <w:szCs w:val="28"/>
+        </w:rPr>
+      </w:pPr>
+      <w:r>
+        <w:rPr>
+          <w:rFonts w:asciiTheme="majorBidi" w:hAnsiTheme="majorBidi" w:cstheme="majorBidi"/>
+          <w:sz w:val="28"/>
+          <w:szCs w:val="28"/>
+        </w:rPr>
+        <w:t>Epoch 60  → 82–85%</w:t>
       </w:r>
     </w:p>
     <w:p>
@@ -2025,6 +1816,66 @@
           <w:szCs w:val="28"/>
         </w:rPr>
         <w:t>Test Accuracy: 49.26 %</w:t>
+      </w:r>
+    </w:p>
+    <w:p>
+      <w:pPr>
+        <w:rPr>
+          <w:rFonts w:asciiTheme="majorBidi" w:hAnsiTheme="majorBidi" w:cstheme="majorBidi"/>
+          <w:sz w:val="28"/>
+          <w:szCs w:val="28"/>
+        </w:rPr>
+      </w:pPr>
+    </w:p>
+    <w:p>
+      <w:pPr>
+        <w:rPr>
+          <w:rFonts w:asciiTheme="majorBidi" w:hAnsiTheme="majorBidi" w:cstheme="majorBidi"/>
+          <w:sz w:val="28"/>
+          <w:szCs w:val="28"/>
+        </w:rPr>
+      </w:pPr>
+      <w:r>
+        <w:rPr>
+          <w:rFonts w:asciiTheme="majorBidi" w:hAnsiTheme="majorBidi" w:cstheme="majorBidi"/>
+          <w:sz w:val="28"/>
+          <w:szCs w:val="28"/>
+        </w:rPr>
+        <w:drawing>
+          <wp:inline distT="0" distB="0" distL="0" distR="0" wp14:anchorId="36BBCCBF" wp14:editId="15C8CE55">
+            <wp:extent cx="5943600" cy="1492885"/>
+            <wp:effectExtent l="0" t="0" r="0" b="0"/>
+            <wp:docPr id="2094470629" name="Picture 1"/>
+            <wp:cNvGraphicFramePr>
+              <a:graphicFrameLocks xmlns:a="http://schemas.openxmlformats.org/drawingml/2006/main" noChangeAspect="1"/>
+            </wp:cNvGraphicFramePr>
+            <a:graphic xmlns:a="http://schemas.openxmlformats.org/drawingml/2006/main">
+              <a:graphicData uri="http://schemas.openxmlformats.org/drawingml/2006/picture">
+                <pic:pic xmlns:pic="http://schemas.openxmlformats.org/drawingml/2006/picture">
+                  <pic:nvPicPr>
+                    <pic:cNvPr id="2094470629" name=""/>
+                    <pic:cNvPicPr/>
+                  </pic:nvPicPr>
+                  <pic:blipFill>
+                    <a:blip r:embed="rId5"/>
+                    <a:stretch>
+                      <a:fillRect/>
+                    </a:stretch>
+                  </pic:blipFill>
+                  <pic:spPr>
+                    <a:xfrm>
+                      <a:off x="0" y="0"/>
+                      <a:ext cx="5943600" cy="1492885"/>
+                    </a:xfrm>
+                    <a:prstGeom prst="rect">
+                      <a:avLst/>
+                    </a:prstGeom>
+                  </pic:spPr>
+                </pic:pic>
+              </a:graphicData>
+            </a:graphic>
+          </wp:inline>
+        </w:drawing>
       </w:r>
     </w:p>
     <w:sectPr>
@@ -3101,6 +2952,7 @@
   <w:style w:type="character" w:default="1" w:styleId="DefaultParagraphFont">
     <w:name w:val="Default Paragraph Font"/>
     <w:uiPriority w:val="1"/>
+    <w:semiHidden/>
     <w:unhideWhenUsed/>
   </w:style>
   <w:style w:type="table" w:default="1" w:styleId="TableNormal">

</xml_diff>

<commit_message>
requirements.txt and some docstrings added
</commit_message>
<xml_diff>
--- a/Report.docx
+++ b/Report.docx
@@ -4,15 +4,15 @@
   <w:body>
     <w:p>
       <w:pPr>
-        <w:rPr>
-          <w:rFonts w:asciiTheme="majorBidi" w:hAnsiTheme="majorBidi" w:cstheme="majorBidi"/>
-          <w:sz w:val="28"/>
-          <w:szCs w:val="28"/>
-        </w:rPr>
-      </w:pPr>
+        <w:pStyle w:val="Heading1"/>
+      </w:pPr>
+      <w:r>
+        <w:t>Task 1 Report</w:t>
+      </w:r>
     </w:p>
     <w:p>
       <w:pPr>
+        <w:jc w:val="both"/>
         <w:rPr>
           <w:rFonts w:asciiTheme="majorBidi" w:hAnsiTheme="majorBidi" w:cstheme="majorBidi"/>
           <w:sz w:val="28"/>
@@ -94,6 +94,7 @@
     </w:p>
     <w:p>
       <w:pPr>
+        <w:jc w:val="both"/>
         <w:rPr>
           <w:rFonts w:asciiTheme="majorBidi" w:hAnsiTheme="majorBidi" w:cstheme="majorBidi"/>
           <w:sz w:val="28"/>
@@ -151,6 +152,7 @@
     </w:p>
     <w:p>
       <w:pPr>
+        <w:jc w:val="both"/>
         <w:rPr>
           <w:rFonts w:asciiTheme="majorBidi" w:hAnsiTheme="majorBidi" w:cstheme="majorBidi"/>
           <w:sz w:val="28"/>
@@ -168,27 +170,20 @@
     </w:p>
     <w:p>
       <w:pPr>
-        <w:rPr>
-          <w:rFonts w:asciiTheme="majorBidi" w:hAnsiTheme="majorBidi" w:cstheme="majorBidi"/>
-          <w:sz w:val="28"/>
-          <w:szCs w:val="28"/>
-        </w:rPr>
-      </w:pPr>
-      <w:r>
-        <w:rPr>
-          <w:rFonts w:asciiTheme="majorBidi" w:hAnsiTheme="majorBidi" w:cstheme="majorBidi"/>
-          <w:sz w:val="28"/>
-          <w:szCs w:val="28"/>
-        </w:rPr>
-        <w:t xml:space="preserve">In the train.py the </w:t>
-      </w:r>
-      <w:r>
-        <w:rPr>
-          <w:rFonts w:asciiTheme="majorBidi" w:hAnsiTheme="majorBidi" w:cstheme="majorBidi"/>
-          <w:sz w:val="28"/>
-          <w:szCs w:val="28"/>
-        </w:rPr>
-        <w:t xml:space="preserve">model training logic is implemented that </w:t>
+        <w:jc w:val="both"/>
+        <w:rPr>
+          <w:rFonts w:asciiTheme="majorBidi" w:hAnsiTheme="majorBidi" w:cstheme="majorBidi"/>
+          <w:sz w:val="28"/>
+          <w:szCs w:val="28"/>
+        </w:rPr>
+      </w:pPr>
+      <w:r>
+        <w:rPr>
+          <w:rFonts w:asciiTheme="majorBidi" w:hAnsiTheme="majorBidi" w:cstheme="majorBidi"/>
+          <w:sz w:val="28"/>
+          <w:szCs w:val="28"/>
+        </w:rPr>
+        <w:t xml:space="preserve">Dataset.py has essential loaders and </w:t>
       </w:r>
       <w:proofErr w:type="spellStart"/>
       <w:r>
@@ -197,7 +192,7 @@
           <w:sz w:val="28"/>
           <w:szCs w:val="28"/>
         </w:rPr>
-        <w:t>CrossEntropyLoss</w:t>
+        <w:t>funcs</w:t>
       </w:r>
       <w:proofErr w:type="spellEnd"/>
       <w:r>
@@ -206,47 +201,171 @@
           <w:sz w:val="28"/>
           <w:szCs w:val="28"/>
         </w:rPr>
-        <w:t xml:space="preserve"> is utilized as the </w:t>
-      </w:r>
-      <w:r>
-        <w:rPr>
-          <w:rFonts w:asciiTheme="majorBidi" w:hAnsiTheme="majorBidi" w:cstheme="majorBidi"/>
-          <w:sz w:val="28"/>
-          <w:szCs w:val="28"/>
-        </w:rPr>
-        <w:t xml:space="preserve">criterion </w:t>
-      </w:r>
-      <w:r>
-        <w:rPr>
-          <w:rFonts w:asciiTheme="majorBidi" w:hAnsiTheme="majorBidi" w:cstheme="majorBidi"/>
-          <w:sz w:val="28"/>
-          <w:szCs w:val="28"/>
-        </w:rPr>
-        <w:t>in c</w:t>
-      </w:r>
-      <w:r>
-        <w:rPr>
-          <w:rFonts w:asciiTheme="majorBidi" w:hAnsiTheme="majorBidi" w:cstheme="majorBidi"/>
-          <w:sz w:val="28"/>
-          <w:szCs w:val="28"/>
-        </w:rPr>
-        <w:t>alculating the difference between prediction and real labels.</w:t>
+        <w:t xml:space="preserve"> to load, preprocess, and augment data if required.</w:t>
+      </w:r>
+      <w:r>
+        <w:rPr>
+          <w:rFonts w:asciiTheme="majorBidi" w:hAnsiTheme="majorBidi" w:cstheme="majorBidi"/>
+          <w:sz w:val="28"/>
+          <w:szCs w:val="28"/>
+        </w:rPr>
+        <w:t xml:space="preserve"> </w:t>
+      </w:r>
+      <w:r>
+        <w:rPr>
+          <w:rFonts w:asciiTheme="majorBidi" w:hAnsiTheme="majorBidi" w:cstheme="majorBidi"/>
+          <w:sz w:val="28"/>
+          <w:szCs w:val="28"/>
+        </w:rPr>
+        <w:t>To improve generalization, data augmentation was applied during training using random cropping with padding and horizontal flipping. These transformations introduce spatial variability and reduce overfitting by exposing the model to diverse input variations. All images were normalized using dataset-specific mean and standard deviation to stabilize optimization and accelerate convergence.</w:t>
       </w:r>
     </w:p>
     <w:p>
       <w:pPr>
-        <w:rPr>
-          <w:rFonts w:asciiTheme="majorBidi" w:hAnsiTheme="majorBidi" w:cstheme="majorBidi"/>
-          <w:sz w:val="28"/>
-          <w:szCs w:val="28"/>
-        </w:rPr>
-      </w:pPr>
-      <w:r>
-        <w:rPr>
-          <w:rFonts w:asciiTheme="majorBidi" w:hAnsiTheme="majorBidi" w:cstheme="majorBidi"/>
-          <w:sz w:val="28"/>
-          <w:szCs w:val="28"/>
-        </w:rPr>
+        <w:jc w:val="both"/>
+        <w:rPr>
+          <w:rFonts w:asciiTheme="majorBidi" w:hAnsiTheme="majorBidi" w:cstheme="majorBidi"/>
+          <w:sz w:val="28"/>
+          <w:szCs w:val="28"/>
+        </w:rPr>
+      </w:pPr>
+      <w:r>
+        <w:rPr>
+          <w:rFonts w:asciiTheme="majorBidi" w:hAnsiTheme="majorBidi" w:cstheme="majorBidi"/>
+          <w:sz w:val="28"/>
+          <w:szCs w:val="28"/>
+        </w:rPr>
+        <w:t>The original training set was split into 45,000 training samples and 5,000 validation samples. The validation set uses the same normalization as the test set but excludes data augmentation to provide an unbiased estimate of model performance and ensure consistency during evaluation.</w:t>
+      </w:r>
+      <w:r>
+        <w:rPr>
+          <w:rFonts w:asciiTheme="majorBidi" w:hAnsiTheme="majorBidi" w:cstheme="majorBidi"/>
+          <w:sz w:val="28"/>
+          <w:szCs w:val="28"/>
+        </w:rPr>
+        <w:t xml:space="preserve"> </w:t>
+      </w:r>
+      <w:proofErr w:type="spellStart"/>
+      <w:r>
+        <w:rPr>
+          <w:rFonts w:asciiTheme="majorBidi" w:hAnsiTheme="majorBidi" w:cstheme="majorBidi"/>
+          <w:sz w:val="28"/>
+          <w:szCs w:val="28"/>
+        </w:rPr>
+        <w:t>PyTorch</w:t>
+      </w:r>
+      <w:proofErr w:type="spellEnd"/>
+      <w:r>
+        <w:rPr>
+          <w:rFonts w:asciiTheme="majorBidi" w:hAnsiTheme="majorBidi" w:cstheme="majorBidi"/>
+          <w:sz w:val="28"/>
+          <w:szCs w:val="28"/>
+        </w:rPr>
+        <w:t xml:space="preserve"> </w:t>
+      </w:r>
+      <w:proofErr w:type="spellStart"/>
+      <w:r>
+        <w:rPr>
+          <w:rFonts w:asciiTheme="majorBidi" w:hAnsiTheme="majorBidi" w:cstheme="majorBidi"/>
+          <w:sz w:val="28"/>
+          <w:szCs w:val="28"/>
+        </w:rPr>
+        <w:t>DataLoaders</w:t>
+      </w:r>
+      <w:proofErr w:type="spellEnd"/>
+      <w:r>
+        <w:rPr>
+          <w:rFonts w:asciiTheme="majorBidi" w:hAnsiTheme="majorBidi" w:cstheme="majorBidi"/>
+          <w:sz w:val="28"/>
+          <w:szCs w:val="28"/>
+        </w:rPr>
+        <w:t xml:space="preserve"> were used with shuffling enabled for training and disabled for validation and testing. GPU pinning was conditionally enabled to improve data transfer efficiency when using CUDA, supporting faster and more stable training.</w:t>
+      </w:r>
+    </w:p>
+    <w:p>
+      <w:pPr>
+        <w:jc w:val="both"/>
+        <w:rPr>
+          <w:rFonts w:asciiTheme="majorBidi" w:hAnsiTheme="majorBidi" w:cstheme="majorBidi"/>
+          <w:sz w:val="28"/>
+          <w:szCs w:val="28"/>
+        </w:rPr>
+      </w:pPr>
+      <w:r>
+        <w:rPr>
+          <w:rFonts w:asciiTheme="majorBidi" w:hAnsiTheme="majorBidi" w:cstheme="majorBidi"/>
+          <w:sz w:val="28"/>
+          <w:szCs w:val="28"/>
+        </w:rPr>
+        <w:t xml:space="preserve">In the train.py the </w:t>
+      </w:r>
+      <w:r>
+        <w:rPr>
+          <w:rFonts w:asciiTheme="majorBidi" w:hAnsiTheme="majorBidi" w:cstheme="majorBidi"/>
+          <w:sz w:val="28"/>
+          <w:szCs w:val="28"/>
+        </w:rPr>
+        <w:t xml:space="preserve">model training logic is implemented that </w:t>
+      </w:r>
+      <w:proofErr w:type="spellStart"/>
+      <w:r>
+        <w:rPr>
+          <w:rFonts w:asciiTheme="majorBidi" w:hAnsiTheme="majorBidi" w:cstheme="majorBidi"/>
+          <w:sz w:val="28"/>
+          <w:szCs w:val="28"/>
+        </w:rPr>
+        <w:t>CrossEntropyLoss</w:t>
+      </w:r>
+      <w:proofErr w:type="spellEnd"/>
+      <w:r>
+        <w:rPr>
+          <w:rFonts w:asciiTheme="majorBidi" w:hAnsiTheme="majorBidi" w:cstheme="majorBidi"/>
+          <w:sz w:val="28"/>
+          <w:szCs w:val="28"/>
+        </w:rPr>
+        <w:t xml:space="preserve"> is utilized as the </w:t>
+      </w:r>
+      <w:r>
+        <w:rPr>
+          <w:rFonts w:asciiTheme="majorBidi" w:hAnsiTheme="majorBidi" w:cstheme="majorBidi"/>
+          <w:sz w:val="28"/>
+          <w:szCs w:val="28"/>
+        </w:rPr>
+        <w:t xml:space="preserve">criterion </w:t>
+      </w:r>
+      <w:r>
+        <w:rPr>
+          <w:rFonts w:asciiTheme="majorBidi" w:hAnsiTheme="majorBidi" w:cstheme="majorBidi"/>
+          <w:sz w:val="28"/>
+          <w:szCs w:val="28"/>
+        </w:rPr>
+        <w:t>in c</w:t>
+      </w:r>
+      <w:r>
+        <w:rPr>
+          <w:rFonts w:asciiTheme="majorBidi" w:hAnsiTheme="majorBidi" w:cstheme="majorBidi"/>
+          <w:sz w:val="28"/>
+          <w:szCs w:val="28"/>
+        </w:rPr>
+        <w:t>alculating the difference between prediction and real labels.</w:t>
+      </w:r>
+    </w:p>
+    <w:p>
+      <w:pPr>
+        <w:jc w:val="both"/>
+        <w:rPr>
+          <w:rFonts w:asciiTheme="majorBidi" w:hAnsiTheme="majorBidi" w:cstheme="majorBidi"/>
+          <w:sz w:val="28"/>
+          <w:szCs w:val="28"/>
+        </w:rPr>
+      </w:pPr>
+      <w:r>
+        <w:rPr>
+          <w:rFonts w:asciiTheme="majorBidi" w:hAnsiTheme="majorBidi" w:cstheme="majorBidi"/>
+          <w:sz w:val="28"/>
+          <w:szCs w:val="28"/>
+        </w:rPr>
+        <w:lastRenderedPageBreak/>
         <w:t>I used a standard SGD-based training pipeline with momentum and weight decay.</w:t>
       </w:r>
       <w:r>
@@ -264,19 +383,12 @@
           <w:sz w:val="28"/>
           <w:szCs w:val="28"/>
         </w:rPr>
-        <w:br/>
-      </w:r>
-      <w:r>
-        <w:rPr>
-          <w:rFonts w:asciiTheme="majorBidi" w:hAnsiTheme="majorBidi" w:cstheme="majorBidi"/>
-          <w:sz w:val="28"/>
-          <w:szCs w:val="28"/>
-        </w:rPr>
-        <w:t>Also, all the epochs state are saved and the user chooses the desired epoch weights for testing.</w:t>
+        <w:tab/>
       </w:r>
     </w:p>
     <w:p>
       <w:pPr>
+        <w:jc w:val="both"/>
         <w:rPr>
           <w:rFonts w:asciiTheme="majorBidi" w:hAnsiTheme="majorBidi" w:cstheme="majorBidi"/>
           <w:sz w:val="28"/>
@@ -307,688 +419,498 @@
           <w:sz w:val="28"/>
           <w:szCs w:val="28"/>
         </w:rPr>
-        <w:t xml:space="preserve"> learning rate scheduler was used to gradually reduce the learning rate during training, enabling faster convergence early on and more stable optimization in later epochs. Finally, residual connections facilitated </w:t>
-      </w:r>
-      <w:r>
-        <w:rPr>
-          <w:rFonts w:asciiTheme="majorBidi" w:hAnsiTheme="majorBidi" w:cstheme="majorBidi"/>
-          <w:sz w:val="28"/>
-          <w:szCs w:val="28"/>
-        </w:rPr>
-        <w:lastRenderedPageBreak/>
-        <w:t>effective gradient flow, allowing the network to generalize better without performance degradation as depth increased.</w:t>
+        <w:t xml:space="preserve"> learning rate scheduler was used to gradually reduce the learning rate during training, enabling faster convergence early on and more stable optimization in later epochs. Finally, residual connections facilitated effective gradient flow, allowing the network to generalize better without performance degradation as depth increased.</w:t>
       </w:r>
     </w:p>
     <w:p>
       <w:pPr>
-        <w:rPr>
-          <w:rFonts w:asciiTheme="majorBidi" w:hAnsiTheme="majorBidi" w:cstheme="majorBidi"/>
-          <w:sz w:val="28"/>
-          <w:szCs w:val="28"/>
-        </w:rPr>
-      </w:pPr>
+        <w:jc w:val="both"/>
+        <w:rPr>
+          <w:rFonts w:asciiTheme="majorBidi" w:hAnsiTheme="majorBidi" w:cstheme="majorBidi"/>
+          <w:sz w:val="28"/>
+          <w:szCs w:val="28"/>
+        </w:rPr>
+      </w:pPr>
+      <w:r>
+        <w:rPr>
+          <w:rFonts w:asciiTheme="majorBidi" w:hAnsiTheme="majorBidi" w:cstheme="majorBidi"/>
+          <w:sz w:val="28"/>
+          <w:szCs w:val="28"/>
+        </w:rPr>
+        <w:t xml:space="preserve">Also, all the </w:t>
+      </w:r>
+      <w:r>
+        <w:rPr>
+          <w:rFonts w:asciiTheme="majorBidi" w:hAnsiTheme="majorBidi" w:cstheme="majorBidi"/>
+          <w:sz w:val="28"/>
+          <w:szCs w:val="28"/>
+        </w:rPr>
+        <w:t>epochs’</w:t>
+      </w:r>
+      <w:r>
+        <w:rPr>
+          <w:rFonts w:asciiTheme="majorBidi" w:hAnsiTheme="majorBidi" w:cstheme="majorBidi"/>
+          <w:sz w:val="28"/>
+          <w:szCs w:val="28"/>
+        </w:rPr>
+        <w:t xml:space="preserve"> state</w:t>
+      </w:r>
+      <w:r>
+        <w:rPr>
+          <w:rFonts w:asciiTheme="majorBidi" w:hAnsiTheme="majorBidi" w:cstheme="majorBidi"/>
+          <w:sz w:val="28"/>
+          <w:szCs w:val="28"/>
+        </w:rPr>
+        <w:t>s and weights</w:t>
+      </w:r>
+      <w:r>
+        <w:rPr>
+          <w:rFonts w:asciiTheme="majorBidi" w:hAnsiTheme="majorBidi" w:cstheme="majorBidi"/>
+          <w:sz w:val="28"/>
+          <w:szCs w:val="28"/>
+        </w:rPr>
+        <w:t xml:space="preserve"> are saved</w:t>
+      </w:r>
+      <w:r>
+        <w:rPr>
+          <w:rFonts w:asciiTheme="majorBidi" w:hAnsiTheme="majorBidi" w:cstheme="majorBidi"/>
+          <w:sz w:val="28"/>
+          <w:szCs w:val="28"/>
+        </w:rPr>
+        <w:t xml:space="preserve">. After the training the training and validation loss and accuracies across epochs are depicted. Then </w:t>
+      </w:r>
+      <w:r>
+        <w:rPr>
+          <w:rFonts w:asciiTheme="majorBidi" w:hAnsiTheme="majorBidi" w:cstheme="majorBidi"/>
+          <w:sz w:val="28"/>
+          <w:szCs w:val="28"/>
+        </w:rPr>
+        <w:t>the user chooses the desired epoch weights for testing.</w:t>
+      </w:r>
     </w:p>
     <w:p>
       <w:pPr>
-        <w:rPr>
-          <w:rFonts w:asciiTheme="majorBidi" w:hAnsiTheme="majorBidi" w:cstheme="majorBidi"/>
-          <w:b/>
-          <w:bCs/>
-          <w:sz w:val="28"/>
-          <w:szCs w:val="28"/>
-        </w:rPr>
-      </w:pPr>
+        <w:jc w:val="both"/>
+        <w:rPr>
+          <w:rFonts w:asciiTheme="majorBidi" w:hAnsiTheme="majorBidi" w:cstheme="majorBidi"/>
+          <w:sz w:val="28"/>
+          <w:szCs w:val="28"/>
+        </w:rPr>
+      </w:pPr>
+      <w:r>
+        <w:rPr>
+          <w:rFonts w:asciiTheme="majorBidi" w:hAnsiTheme="majorBidi" w:cstheme="majorBidi"/>
+          <w:sz w:val="28"/>
+          <w:szCs w:val="28"/>
+        </w:rPr>
+        <w:t>The model evaluation metrics for various epochs are depicted as below:</w:t>
+      </w:r>
+    </w:p>
+    <w:tbl>
+      <w:tblPr>
+        <w:tblStyle w:val="TableGrid"/>
+        <w:tblW w:w="0" w:type="auto"/>
+        <w:tblLook w:val="04A0" w:firstRow="1" w:lastRow="0" w:firstColumn="1" w:lastColumn="0" w:noHBand="0" w:noVBand="1"/>
+      </w:tblPr>
+      <w:tblGrid>
+        <w:gridCol w:w="1335"/>
+        <w:gridCol w:w="1335"/>
+        <w:gridCol w:w="1336"/>
+        <w:gridCol w:w="1336"/>
+        <w:gridCol w:w="1336"/>
+        <w:gridCol w:w="1336"/>
+        <w:gridCol w:w="1336"/>
+      </w:tblGrid>
+      <w:tr>
+        <w:tc>
+          <w:tcPr>
+            <w:tcW w:w="1335" w:type="dxa"/>
+          </w:tcPr>
+          <w:p>
+            <w:pPr>
+              <w:jc w:val="center"/>
+              <w:rPr>
+                <w:rFonts w:asciiTheme="majorBidi" w:hAnsiTheme="majorBidi" w:cstheme="majorBidi"/>
+                <w:sz w:val="28"/>
+                <w:szCs w:val="28"/>
+              </w:rPr>
+            </w:pPr>
+          </w:p>
+        </w:tc>
+        <w:tc>
+          <w:tcPr>
+            <w:tcW w:w="1335" w:type="dxa"/>
+          </w:tcPr>
+          <w:p>
+            <w:pPr>
+              <w:jc w:val="center"/>
+              <w:rPr>
+                <w:rFonts w:asciiTheme="majorBidi" w:hAnsiTheme="majorBidi" w:cstheme="majorBidi"/>
+                <w:sz w:val="28"/>
+                <w:szCs w:val="28"/>
+              </w:rPr>
+            </w:pPr>
+            <w:r>
+              <w:rPr>
+                <w:rFonts w:asciiTheme="majorBidi" w:hAnsiTheme="majorBidi" w:cstheme="majorBidi"/>
+                <w:sz w:val="28"/>
+                <w:szCs w:val="28"/>
+              </w:rPr>
+              <w:t>Epoch 1</w:t>
+            </w:r>
+          </w:p>
+        </w:tc>
+        <w:tc>
+          <w:tcPr>
+            <w:tcW w:w="1336" w:type="dxa"/>
+          </w:tcPr>
+          <w:p>
+            <w:pPr>
+              <w:jc w:val="center"/>
+              <w:rPr>
+                <w:rFonts w:asciiTheme="majorBidi" w:hAnsiTheme="majorBidi" w:cstheme="majorBidi"/>
+                <w:sz w:val="28"/>
+                <w:szCs w:val="28"/>
+              </w:rPr>
+            </w:pPr>
+            <w:r>
+              <w:rPr>
+                <w:rFonts w:asciiTheme="majorBidi" w:hAnsiTheme="majorBidi" w:cstheme="majorBidi"/>
+                <w:sz w:val="28"/>
+                <w:szCs w:val="28"/>
+              </w:rPr>
+              <w:t>Epoch 5</w:t>
+            </w:r>
+          </w:p>
+        </w:tc>
+        <w:tc>
+          <w:tcPr>
+            <w:tcW w:w="1336" w:type="dxa"/>
+          </w:tcPr>
+          <w:p>
+            <w:pPr>
+              <w:jc w:val="center"/>
+              <w:rPr>
+                <w:rFonts w:asciiTheme="majorBidi" w:hAnsiTheme="majorBidi" w:cstheme="majorBidi"/>
+                <w:sz w:val="28"/>
+                <w:szCs w:val="28"/>
+              </w:rPr>
+            </w:pPr>
+            <w:r>
+              <w:rPr>
+                <w:rFonts w:asciiTheme="majorBidi" w:hAnsiTheme="majorBidi" w:cstheme="majorBidi"/>
+                <w:sz w:val="28"/>
+                <w:szCs w:val="28"/>
+              </w:rPr>
+              <w:t>Epoch 25</w:t>
+            </w:r>
+          </w:p>
+        </w:tc>
+        <w:tc>
+          <w:tcPr>
+            <w:tcW w:w="1336" w:type="dxa"/>
+          </w:tcPr>
+          <w:p>
+            <w:pPr>
+              <w:jc w:val="center"/>
+              <w:rPr>
+                <w:rFonts w:asciiTheme="majorBidi" w:hAnsiTheme="majorBidi" w:cstheme="majorBidi"/>
+                <w:sz w:val="28"/>
+                <w:szCs w:val="28"/>
+              </w:rPr>
+            </w:pPr>
+            <w:r>
+              <w:rPr>
+                <w:rFonts w:asciiTheme="majorBidi" w:hAnsiTheme="majorBidi" w:cstheme="majorBidi"/>
+                <w:sz w:val="28"/>
+                <w:szCs w:val="28"/>
+              </w:rPr>
+              <w:t>Epoch 45</w:t>
+            </w:r>
+          </w:p>
+        </w:tc>
+        <w:tc>
+          <w:tcPr>
+            <w:tcW w:w="1336" w:type="dxa"/>
+          </w:tcPr>
+          <w:p>
+            <w:pPr>
+              <w:jc w:val="center"/>
+              <w:rPr>
+                <w:rFonts w:asciiTheme="majorBidi" w:hAnsiTheme="majorBidi" w:cstheme="majorBidi"/>
+                <w:sz w:val="28"/>
+                <w:szCs w:val="28"/>
+              </w:rPr>
+            </w:pPr>
+            <w:r>
+              <w:rPr>
+                <w:rFonts w:asciiTheme="majorBidi" w:hAnsiTheme="majorBidi" w:cstheme="majorBidi"/>
+                <w:sz w:val="28"/>
+                <w:szCs w:val="28"/>
+              </w:rPr>
+              <w:t>Epoch 65</w:t>
+            </w:r>
+          </w:p>
+        </w:tc>
+        <w:tc>
+          <w:tcPr>
+            <w:tcW w:w="1336" w:type="dxa"/>
+          </w:tcPr>
+          <w:p>
+            <w:pPr>
+              <w:jc w:val="center"/>
+              <w:rPr>
+                <w:rFonts w:asciiTheme="majorBidi" w:hAnsiTheme="majorBidi" w:cstheme="majorBidi"/>
+                <w:sz w:val="28"/>
+                <w:szCs w:val="28"/>
+              </w:rPr>
+            </w:pPr>
+            <w:r>
+              <w:rPr>
+                <w:rFonts w:asciiTheme="majorBidi" w:hAnsiTheme="majorBidi" w:cstheme="majorBidi"/>
+                <w:sz w:val="28"/>
+                <w:szCs w:val="28"/>
+              </w:rPr>
+              <w:t>Epoch 95</w:t>
+            </w:r>
+          </w:p>
+        </w:tc>
+      </w:tr>
+      <w:tr>
+        <w:tc>
+          <w:tcPr>
+            <w:tcW w:w="1335" w:type="dxa"/>
+          </w:tcPr>
+          <w:p>
+            <w:pPr>
+              <w:jc w:val="center"/>
+              <w:rPr>
+                <w:rFonts w:asciiTheme="majorBidi" w:hAnsiTheme="majorBidi" w:cstheme="majorBidi"/>
+                <w:sz w:val="28"/>
+                <w:szCs w:val="28"/>
+              </w:rPr>
+            </w:pPr>
+            <w:r>
+              <w:rPr>
+                <w:rFonts w:asciiTheme="majorBidi" w:hAnsiTheme="majorBidi" w:cstheme="majorBidi"/>
+                <w:sz w:val="28"/>
+                <w:szCs w:val="28"/>
+              </w:rPr>
+              <w:t>Test</w:t>
+            </w:r>
+            <w:r>
+              <w:rPr>
+                <w:rFonts w:asciiTheme="majorBidi" w:hAnsiTheme="majorBidi" w:cstheme="majorBidi"/>
+                <w:sz w:val="28"/>
+                <w:szCs w:val="28"/>
+              </w:rPr>
+              <w:t xml:space="preserve"> %</w:t>
+            </w:r>
+            <w:r>
+              <w:rPr>
+                <w:rFonts w:asciiTheme="majorBidi" w:hAnsiTheme="majorBidi" w:cstheme="majorBidi"/>
+                <w:sz w:val="28"/>
+                <w:szCs w:val="28"/>
+              </w:rPr>
+              <w:t xml:space="preserve"> Accuracy</w:t>
+            </w:r>
+          </w:p>
+        </w:tc>
+        <w:tc>
+          <w:tcPr>
+            <w:tcW w:w="1335" w:type="dxa"/>
+          </w:tcPr>
+          <w:p>
+            <w:pPr>
+              <w:jc w:val="center"/>
+              <w:rPr>
+                <w:rFonts w:asciiTheme="majorBidi" w:hAnsiTheme="majorBidi" w:cstheme="majorBidi"/>
+                <w:sz w:val="28"/>
+                <w:szCs w:val="28"/>
+              </w:rPr>
+            </w:pPr>
+            <w:r>
+              <w:rPr>
+                <w:rFonts w:asciiTheme="majorBidi" w:hAnsiTheme="majorBidi" w:cstheme="majorBidi"/>
+                <w:sz w:val="28"/>
+                <w:szCs w:val="28"/>
+              </w:rPr>
+              <w:t>49.26</w:t>
+            </w:r>
+          </w:p>
+        </w:tc>
+        <w:tc>
+          <w:tcPr>
+            <w:tcW w:w="1336" w:type="dxa"/>
+          </w:tcPr>
+          <w:p>
+            <w:pPr>
+              <w:jc w:val="center"/>
+              <w:rPr>
+                <w:rFonts w:asciiTheme="majorBidi" w:hAnsiTheme="majorBidi" w:cstheme="majorBidi"/>
+                <w:sz w:val="28"/>
+                <w:szCs w:val="28"/>
+              </w:rPr>
+            </w:pPr>
+            <w:r>
+              <w:rPr>
+                <w:rFonts w:asciiTheme="majorBidi" w:hAnsiTheme="majorBidi" w:cstheme="majorBidi"/>
+                <w:sz w:val="28"/>
+                <w:szCs w:val="28"/>
+              </w:rPr>
+              <w:t>67.01</w:t>
+            </w:r>
+          </w:p>
+        </w:tc>
+        <w:tc>
+          <w:tcPr>
+            <w:tcW w:w="1336" w:type="dxa"/>
+          </w:tcPr>
+          <w:p>
+            <w:pPr>
+              <w:jc w:val="center"/>
+              <w:rPr>
+                <w:rFonts w:asciiTheme="majorBidi" w:hAnsiTheme="majorBidi" w:cstheme="majorBidi"/>
+                <w:sz w:val="28"/>
+                <w:szCs w:val="28"/>
+              </w:rPr>
+            </w:pPr>
+            <w:r>
+              <w:rPr>
+                <w:rFonts w:asciiTheme="majorBidi" w:hAnsiTheme="majorBidi" w:cstheme="majorBidi"/>
+                <w:sz w:val="28"/>
+                <w:szCs w:val="28"/>
+              </w:rPr>
+              <w:t>75.28</w:t>
+            </w:r>
+          </w:p>
+        </w:tc>
+        <w:tc>
+          <w:tcPr>
+            <w:tcW w:w="1336" w:type="dxa"/>
+          </w:tcPr>
+          <w:p>
+            <w:pPr>
+              <w:jc w:val="center"/>
+              <w:rPr>
+                <w:rFonts w:asciiTheme="majorBidi" w:hAnsiTheme="majorBidi" w:cstheme="majorBidi"/>
+                <w:sz w:val="28"/>
+                <w:szCs w:val="28"/>
+              </w:rPr>
+            </w:pPr>
+            <w:r>
+              <w:rPr>
+                <w:rFonts w:asciiTheme="majorBidi" w:hAnsiTheme="majorBidi" w:cstheme="majorBidi"/>
+                <w:sz w:val="28"/>
+                <w:szCs w:val="28"/>
+              </w:rPr>
+              <w:t>89.63</w:t>
+            </w:r>
+          </w:p>
+        </w:tc>
+        <w:tc>
+          <w:tcPr>
+            <w:tcW w:w="1336" w:type="dxa"/>
+          </w:tcPr>
+          <w:p>
+            <w:pPr>
+              <w:jc w:val="center"/>
+              <w:rPr>
+                <w:rFonts w:asciiTheme="majorBidi" w:hAnsiTheme="majorBidi" w:cstheme="majorBidi"/>
+                <w:sz w:val="28"/>
+                <w:szCs w:val="28"/>
+              </w:rPr>
+            </w:pPr>
+            <w:r>
+              <w:rPr>
+                <w:rFonts w:asciiTheme="majorBidi" w:hAnsiTheme="majorBidi" w:cstheme="majorBidi"/>
+                <w:sz w:val="28"/>
+                <w:szCs w:val="28"/>
+              </w:rPr>
+              <w:t>91.51</w:t>
+            </w:r>
+          </w:p>
+        </w:tc>
+        <w:tc>
+          <w:tcPr>
+            <w:tcW w:w="1336" w:type="dxa"/>
+          </w:tcPr>
+          <w:p>
+            <w:pPr>
+              <w:jc w:val="center"/>
+              <w:rPr>
+                <w:rFonts w:asciiTheme="majorBidi" w:hAnsiTheme="majorBidi" w:cstheme="majorBidi"/>
+                <w:sz w:val="28"/>
+                <w:szCs w:val="28"/>
+              </w:rPr>
+            </w:pPr>
+            <w:r>
+              <w:rPr>
+                <w:rFonts w:asciiTheme="majorBidi" w:hAnsiTheme="majorBidi" w:cstheme="majorBidi"/>
+                <w:sz w:val="28"/>
+                <w:szCs w:val="28"/>
+              </w:rPr>
+              <w:t>91.31</w:t>
+            </w:r>
+          </w:p>
+        </w:tc>
+      </w:tr>
+    </w:tbl>
+    <w:p>
+      <w:pPr>
+        <w:jc w:val="center"/>
+        <w:rPr>
+          <w:rFonts w:asciiTheme="majorBidi" w:hAnsiTheme="majorBidi" w:cstheme="majorBidi"/>
+        </w:rPr>
+      </w:pPr>
+      <w:r>
+        <w:rPr>
+          <w:rFonts w:asciiTheme="majorBidi" w:hAnsiTheme="majorBidi" w:cstheme="majorBidi"/>
+        </w:rPr>
+        <w:t>Table</w:t>
+      </w:r>
+      <w:r>
+        <w:rPr>
+          <w:rFonts w:asciiTheme="majorBidi" w:hAnsiTheme="majorBidi" w:cstheme="majorBidi"/>
+        </w:rPr>
+        <w:t xml:space="preserve">1. </w:t>
+      </w:r>
+      <w:r>
+        <w:rPr>
+          <w:rFonts w:asciiTheme="majorBidi" w:hAnsiTheme="majorBidi" w:cstheme="majorBidi"/>
+        </w:rPr>
+        <w:t>Model’s Test accuracy across various epochs</w:t>
+      </w:r>
     </w:p>
     <w:p>
       <w:pPr>
-        <w:rPr>
-          <w:rFonts w:asciiTheme="majorBidi" w:hAnsiTheme="majorBidi" w:cstheme="majorBidi"/>
-          <w:b/>
-          <w:bCs/>
-          <w:sz w:val="28"/>
-          <w:szCs w:val="28"/>
-        </w:rPr>
-      </w:pPr>
-      <w:r>
-        <w:rPr>
-          <w:rFonts w:ascii="Segoe UI Emoji" w:hAnsi="Segoe UI Emoji" w:cs="Segoe UI Emoji"/>
-          <w:b/>
-          <w:bCs/>
-          <w:sz w:val="28"/>
-          <w:szCs w:val="28"/>
-        </w:rPr>
-        <w:t>✅</w:t>
-      </w:r>
-      <w:r>
-        <w:rPr>
-          <w:rFonts w:asciiTheme="majorBidi" w:hAnsiTheme="majorBidi" w:cstheme="majorBidi"/>
-          <w:b/>
-          <w:bCs/>
-          <w:sz w:val="28"/>
-          <w:szCs w:val="28"/>
-        </w:rPr>
-        <w:t xml:space="preserve"> 3️</w:t>
-      </w:r>
-      <w:r>
-        <w:rPr>
-          <w:rFonts w:ascii="Segoe UI Symbol" w:hAnsi="Segoe UI Symbol" w:cs="Segoe UI Symbol"/>
-          <w:b/>
-          <w:bCs/>
-          <w:sz w:val="28"/>
-          <w:szCs w:val="28"/>
-        </w:rPr>
-        <w:t>⃣</w:t>
-      </w:r>
-      <w:r>
-        <w:rPr>
-          <w:rFonts w:asciiTheme="majorBidi" w:hAnsiTheme="majorBidi" w:cstheme="majorBidi"/>
-          <w:b/>
-          <w:bCs/>
-          <w:sz w:val="28"/>
-          <w:szCs w:val="28"/>
-        </w:rPr>
-        <w:t xml:space="preserve"> Why validation is ~75% at epoch 13 (normal)</w:t>
-      </w:r>
+        <w:jc w:val="both"/>
+        <w:rPr>
+          <w:rFonts w:asciiTheme="majorBidi" w:hAnsiTheme="majorBidi" w:cstheme="majorBidi"/>
+          <w:sz w:val="28"/>
+          <w:szCs w:val="28"/>
+        </w:rPr>
+      </w:pPr>
     </w:p>
     <w:p>
       <w:pPr>
-        <w:rPr>
-          <w:rFonts w:asciiTheme="majorBidi" w:hAnsiTheme="majorBidi" w:cstheme="majorBidi"/>
-          <w:sz w:val="28"/>
-          <w:szCs w:val="28"/>
-        </w:rPr>
-      </w:pPr>
-      <w:r>
-        <w:rPr>
-          <w:rFonts w:asciiTheme="majorBidi" w:hAnsiTheme="majorBidi" w:cstheme="majorBidi"/>
-          <w:sz w:val="28"/>
-          <w:szCs w:val="28"/>
-        </w:rPr>
-        <w:t>Your learning rate schedule:</w:t>
-      </w:r>
-    </w:p>
-    <w:p>
-      <w:pPr>
-        <w:rPr>
-          <w:rFonts w:asciiTheme="majorBidi" w:hAnsiTheme="majorBidi" w:cstheme="majorBidi"/>
-          <w:sz w:val="28"/>
-          <w:szCs w:val="28"/>
-        </w:rPr>
-      </w:pPr>
-      <w:proofErr w:type="spellStart"/>
-      <w:proofErr w:type="gramStart"/>
-      <w:r>
-        <w:rPr>
-          <w:rFonts w:asciiTheme="majorBidi" w:hAnsiTheme="majorBidi" w:cstheme="majorBidi"/>
-          <w:sz w:val="28"/>
-          <w:szCs w:val="28"/>
-        </w:rPr>
-        <w:t>StepLR</w:t>
-      </w:r>
-      <w:proofErr w:type="spellEnd"/>
-      <w:r>
-        <w:rPr>
-          <w:rFonts w:asciiTheme="majorBidi" w:hAnsiTheme="majorBidi" w:cstheme="majorBidi"/>
-          <w:sz w:val="28"/>
-          <w:szCs w:val="28"/>
-        </w:rPr>
-        <w:t>(</w:t>
-      </w:r>
-      <w:proofErr w:type="spellStart"/>
-      <w:proofErr w:type="gramEnd"/>
-      <w:r>
-        <w:rPr>
-          <w:rFonts w:asciiTheme="majorBidi" w:hAnsiTheme="majorBidi" w:cstheme="majorBidi"/>
-          <w:sz w:val="28"/>
-          <w:szCs w:val="28"/>
-        </w:rPr>
-        <w:t>step_size</w:t>
-      </w:r>
-      <w:proofErr w:type="spellEnd"/>
-      <w:r>
-        <w:rPr>
-          <w:rFonts w:asciiTheme="majorBidi" w:hAnsiTheme="majorBidi" w:cstheme="majorBidi"/>
-          <w:sz w:val="28"/>
-          <w:szCs w:val="28"/>
-        </w:rPr>
-        <w:t>=30, gamma=0.1)</w:t>
-      </w:r>
-    </w:p>
-    <w:p>
-      <w:pPr>
-        <w:rPr>
-          <w:rFonts w:asciiTheme="majorBidi" w:hAnsiTheme="majorBidi" w:cstheme="majorBidi"/>
-          <w:sz w:val="28"/>
-          <w:szCs w:val="28"/>
-        </w:rPr>
-      </w:pPr>
-      <w:r>
-        <w:rPr>
-          <w:rFonts w:asciiTheme="majorBidi" w:hAnsiTheme="majorBidi" w:cstheme="majorBidi"/>
-          <w:sz w:val="28"/>
-          <w:szCs w:val="28"/>
-        </w:rPr>
-        <w:t>means:</w:t>
-      </w:r>
-    </w:p>
-    <w:p>
-      <w:pPr>
-        <w:numPr>
-          <w:ilvl w:val="0"/>
-          <w:numId w:val="3"/>
-        </w:numPr>
-        <w:rPr>
-          <w:rFonts w:asciiTheme="majorBidi" w:hAnsiTheme="majorBidi" w:cstheme="majorBidi"/>
-          <w:sz w:val="28"/>
-          <w:szCs w:val="28"/>
-        </w:rPr>
-      </w:pPr>
-      <w:r>
-        <w:rPr>
-          <w:rFonts w:asciiTheme="majorBidi" w:hAnsiTheme="majorBidi" w:cstheme="majorBidi"/>
-          <w:sz w:val="28"/>
-          <w:szCs w:val="28"/>
-        </w:rPr>
-        <w:t>Epoch 0–29 → LR = 0.1 (fast learning)</w:t>
-      </w:r>
-    </w:p>
-    <w:p>
-      <w:pPr>
-        <w:numPr>
-          <w:ilvl w:val="0"/>
-          <w:numId w:val="3"/>
-        </w:numPr>
-        <w:rPr>
-          <w:rFonts w:asciiTheme="majorBidi" w:hAnsiTheme="majorBidi" w:cstheme="majorBidi"/>
-          <w:sz w:val="28"/>
-          <w:szCs w:val="28"/>
-        </w:rPr>
-      </w:pPr>
-      <w:r>
-        <w:rPr>
-          <w:rFonts w:asciiTheme="majorBidi" w:hAnsiTheme="majorBidi" w:cstheme="majorBidi"/>
-          <w:sz w:val="28"/>
-          <w:szCs w:val="28"/>
-        </w:rPr>
-        <w:t>Epoch 30–59 → LR = 0.01 (refinement phase)</w:t>
-      </w:r>
-    </w:p>
-    <w:p>
-      <w:pPr>
-        <w:rPr>
-          <w:rFonts w:asciiTheme="majorBidi" w:hAnsiTheme="majorBidi" w:cstheme="majorBidi"/>
-          <w:sz w:val="28"/>
-          <w:szCs w:val="28"/>
-        </w:rPr>
-      </w:pPr>
-      <w:r>
-        <w:rPr>
-          <w:rFonts w:asciiTheme="majorBidi" w:hAnsiTheme="majorBidi" w:cstheme="majorBidi"/>
-          <w:sz w:val="28"/>
-          <w:szCs w:val="28"/>
-        </w:rPr>
-        <w:t xml:space="preserve">CIFAR-10 models usually improve significantly </w:t>
-      </w:r>
-      <w:r>
-        <w:rPr>
-          <w:rFonts w:asciiTheme="majorBidi" w:hAnsiTheme="majorBidi" w:cstheme="majorBidi"/>
-          <w:b/>
-          <w:bCs/>
-          <w:sz w:val="28"/>
-          <w:szCs w:val="28"/>
-        </w:rPr>
-        <w:t>after the first LR drop</w:t>
-      </w:r>
-      <w:r>
-        <w:rPr>
-          <w:rFonts w:asciiTheme="majorBidi" w:hAnsiTheme="majorBidi" w:cstheme="majorBidi"/>
-          <w:sz w:val="28"/>
-          <w:szCs w:val="28"/>
-        </w:rPr>
-        <w:t>.</w:t>
-      </w:r>
-    </w:p>
-    <w:p>
-      <w:pPr>
-        <w:rPr>
-          <w:rFonts w:asciiTheme="majorBidi" w:hAnsiTheme="majorBidi" w:cstheme="majorBidi"/>
-          <w:sz w:val="28"/>
-          <w:szCs w:val="28"/>
-        </w:rPr>
-      </w:pPr>
-      <w:r>
-        <w:rPr>
-          <w:rFonts w:asciiTheme="majorBidi" w:hAnsiTheme="majorBidi" w:cstheme="majorBidi"/>
-          <w:sz w:val="28"/>
-          <w:szCs w:val="28"/>
-        </w:rPr>
-        <w:t>Typical curve for your setup:</w:t>
-      </w:r>
-    </w:p>
-    <w:p>
-      <w:pPr>
-        <w:rPr>
-          <w:rFonts w:asciiTheme="majorBidi" w:hAnsiTheme="majorBidi" w:cstheme="majorBidi"/>
-          <w:sz w:val="28"/>
-          <w:szCs w:val="28"/>
-        </w:rPr>
-      </w:pPr>
-      <w:r>
-        <w:rPr>
-          <w:rFonts w:asciiTheme="majorBidi" w:hAnsiTheme="majorBidi" w:cstheme="majorBidi"/>
-          <w:sz w:val="28"/>
-          <w:szCs w:val="28"/>
-        </w:rPr>
-        <w:t xml:space="preserve">Epoch </w:t>
-      </w:r>
-      <w:proofErr w:type="gramStart"/>
-      <w:r>
-        <w:rPr>
-          <w:rFonts w:asciiTheme="majorBidi" w:hAnsiTheme="majorBidi" w:cstheme="majorBidi"/>
-          <w:sz w:val="28"/>
-          <w:szCs w:val="28"/>
-        </w:rPr>
-        <w:t>10  →</w:t>
-      </w:r>
-      <w:proofErr w:type="gramEnd"/>
-      <w:r>
-        <w:rPr>
-          <w:rFonts w:asciiTheme="majorBidi" w:hAnsiTheme="majorBidi" w:cstheme="majorBidi"/>
-          <w:sz w:val="28"/>
-          <w:szCs w:val="28"/>
-        </w:rPr>
-        <w:t xml:space="preserve"> 72–76%</w:t>
-      </w:r>
-    </w:p>
-    <w:p>
-      <w:pPr>
-        <w:rPr>
-          <w:rFonts w:asciiTheme="majorBidi" w:hAnsiTheme="majorBidi" w:cstheme="majorBidi"/>
-          <w:sz w:val="28"/>
-          <w:szCs w:val="28"/>
-        </w:rPr>
-      </w:pPr>
-      <w:r>
-        <w:rPr>
-          <w:rFonts w:asciiTheme="majorBidi" w:hAnsiTheme="majorBidi" w:cstheme="majorBidi"/>
-          <w:sz w:val="28"/>
-          <w:szCs w:val="28"/>
-        </w:rPr>
-        <w:t xml:space="preserve">Epoch </w:t>
-      </w:r>
-      <w:proofErr w:type="gramStart"/>
-      <w:r>
-        <w:rPr>
-          <w:rFonts w:asciiTheme="majorBidi" w:hAnsiTheme="majorBidi" w:cstheme="majorBidi"/>
-          <w:sz w:val="28"/>
-          <w:szCs w:val="28"/>
-        </w:rPr>
-        <w:t>30  →</w:t>
-      </w:r>
-      <w:proofErr w:type="gramEnd"/>
-      <w:r>
-        <w:rPr>
-          <w:rFonts w:asciiTheme="majorBidi" w:hAnsiTheme="majorBidi" w:cstheme="majorBidi"/>
-          <w:sz w:val="28"/>
-          <w:szCs w:val="28"/>
-        </w:rPr>
-        <w:t xml:space="preserve"> 78–82%</w:t>
-      </w:r>
-    </w:p>
-    <w:p>
-      <w:pPr>
-        <w:rPr>
-          <w:rFonts w:asciiTheme="majorBidi" w:hAnsiTheme="majorBidi" w:cstheme="majorBidi"/>
-          <w:sz w:val="28"/>
-          <w:szCs w:val="28"/>
-        </w:rPr>
-      </w:pPr>
-      <w:r>
-        <w:rPr>
-          <w:rFonts w:asciiTheme="majorBidi" w:hAnsiTheme="majorBidi" w:cstheme="majorBidi"/>
-          <w:sz w:val="28"/>
-          <w:szCs w:val="28"/>
-        </w:rPr>
-        <w:t xml:space="preserve">Epoch </w:t>
-      </w:r>
-      <w:proofErr w:type="gramStart"/>
-      <w:r>
-        <w:rPr>
-          <w:rFonts w:asciiTheme="majorBidi" w:hAnsiTheme="majorBidi" w:cstheme="majorBidi"/>
-          <w:sz w:val="28"/>
-          <w:szCs w:val="28"/>
-        </w:rPr>
-        <w:t>60  →</w:t>
-      </w:r>
-      <w:proofErr w:type="gramEnd"/>
-      <w:r>
-        <w:rPr>
-          <w:rFonts w:asciiTheme="majorBidi" w:hAnsiTheme="majorBidi" w:cstheme="majorBidi"/>
-          <w:sz w:val="28"/>
-          <w:szCs w:val="28"/>
-        </w:rPr>
-        <w:t xml:space="preserve"> 82–85%</w:t>
-      </w:r>
-    </w:p>
-    <w:p>
-      <w:pPr>
-        <w:rPr>
-          <w:rFonts w:asciiTheme="majorBidi" w:hAnsiTheme="majorBidi" w:cstheme="majorBidi"/>
-          <w:sz w:val="28"/>
-          <w:szCs w:val="28"/>
-        </w:rPr>
-      </w:pPr>
-      <w:r>
-        <w:rPr>
-          <w:rFonts w:asciiTheme="majorBidi" w:hAnsiTheme="majorBidi" w:cstheme="majorBidi"/>
-          <w:sz w:val="28"/>
-          <w:szCs w:val="28"/>
-        </w:rPr>
-        <w:t>Epoch 100 → 84–87%</w:t>
-      </w:r>
-    </w:p>
-    <w:p>
-      <w:pPr>
-        <w:rPr>
-          <w:rFonts w:asciiTheme="majorBidi" w:hAnsiTheme="majorBidi" w:cstheme="majorBidi"/>
-          <w:sz w:val="28"/>
-          <w:szCs w:val="28"/>
-        </w:rPr>
-      </w:pPr>
-      <w:r>
-        <w:rPr>
-          <w:rFonts w:asciiTheme="majorBidi" w:hAnsiTheme="majorBidi" w:cstheme="majorBidi"/>
-          <w:sz w:val="28"/>
-          <w:szCs w:val="28"/>
-        </w:rPr>
-        <w:t>You are exactly on this trajectory.</w:t>
-      </w:r>
-    </w:p>
-    <w:p>
-      <w:pPr>
-        <w:rPr>
-          <w:rFonts w:asciiTheme="majorBidi" w:hAnsiTheme="majorBidi" w:cstheme="majorBidi"/>
-          <w:sz w:val="28"/>
-          <w:szCs w:val="28"/>
-        </w:rPr>
-      </w:pPr>
-    </w:p>
-    <w:p>
-      <w:pPr>
-        <w:rPr>
-          <w:rFonts w:asciiTheme="majorBidi" w:hAnsiTheme="majorBidi" w:cstheme="majorBidi"/>
-          <w:sz w:val="28"/>
-          <w:szCs w:val="28"/>
-        </w:rPr>
-      </w:pPr>
-      <w:r>
-        <w:rPr>
-          <w:rFonts w:asciiTheme="majorBidi" w:hAnsiTheme="majorBidi" w:cstheme="majorBidi"/>
-          <w:sz w:val="28"/>
-          <w:szCs w:val="28"/>
-        </w:rPr>
-        <w:t>Enter epoch number to evaluate: 65</w:t>
-      </w:r>
-    </w:p>
-    <w:p>
-      <w:pPr>
-        <w:rPr>
-          <w:rFonts w:asciiTheme="majorBidi" w:hAnsiTheme="majorBidi" w:cstheme="majorBidi"/>
-          <w:sz w:val="28"/>
-          <w:szCs w:val="28"/>
-        </w:rPr>
-      </w:pPr>
-      <w:r>
-        <w:rPr>
-          <w:rFonts w:asciiTheme="majorBidi" w:hAnsiTheme="majorBidi" w:cstheme="majorBidi"/>
-          <w:sz w:val="28"/>
-          <w:szCs w:val="28"/>
-        </w:rPr>
-        <w:t>Test Accuracy: 91.3172%</w:t>
-      </w:r>
-    </w:p>
-    <w:p>
-      <w:pPr>
-        <w:rPr>
-          <w:rFonts w:asciiTheme="majorBidi" w:hAnsiTheme="majorBidi" w:cstheme="majorBidi"/>
-          <w:sz w:val="28"/>
-          <w:szCs w:val="28"/>
-        </w:rPr>
-      </w:pPr>
-    </w:p>
-    <w:p>
-      <w:pPr>
-        <w:rPr>
-          <w:rFonts w:asciiTheme="majorBidi" w:hAnsiTheme="majorBidi" w:cstheme="majorBidi"/>
-          <w:sz w:val="28"/>
-          <w:szCs w:val="28"/>
-        </w:rPr>
-      </w:pPr>
-      <w:r>
-        <w:rPr>
-          <w:rFonts w:asciiTheme="majorBidi" w:hAnsiTheme="majorBidi" w:cstheme="majorBidi"/>
-          <w:sz w:val="28"/>
-          <w:szCs w:val="28"/>
-        </w:rPr>
-        <w:t>Enter epoch number to evaluate: 95</w:t>
-      </w:r>
-    </w:p>
-    <w:p>
-      <w:pPr>
-        <w:rPr>
-          <w:rFonts w:asciiTheme="majorBidi" w:hAnsiTheme="majorBidi" w:cstheme="majorBidi"/>
-          <w:sz w:val="28"/>
-          <w:szCs w:val="28"/>
-        </w:rPr>
-      </w:pPr>
-      <w:r>
-        <w:rPr>
-          <w:rFonts w:asciiTheme="majorBidi" w:hAnsiTheme="majorBidi" w:cstheme="majorBidi"/>
-          <w:sz w:val="28"/>
-          <w:szCs w:val="28"/>
-        </w:rPr>
-        <w:t>Test Accuracy: 91.51 %</w:t>
-      </w:r>
-    </w:p>
-    <w:p>
-      <w:pPr>
-        <w:rPr>
-          <w:rFonts w:asciiTheme="majorBidi" w:hAnsiTheme="majorBidi" w:cstheme="majorBidi"/>
-          <w:sz w:val="28"/>
-          <w:szCs w:val="28"/>
-        </w:rPr>
-      </w:pPr>
-    </w:p>
-    <w:p>
-      <w:pPr>
-        <w:rPr>
-          <w:rFonts w:asciiTheme="majorBidi" w:hAnsiTheme="majorBidi" w:cstheme="majorBidi"/>
-          <w:sz w:val="28"/>
-          <w:szCs w:val="28"/>
-        </w:rPr>
-      </w:pPr>
-      <w:r>
-        <w:rPr>
-          <w:rFonts w:asciiTheme="majorBidi" w:hAnsiTheme="majorBidi" w:cstheme="majorBidi"/>
-          <w:sz w:val="28"/>
-          <w:szCs w:val="28"/>
-        </w:rPr>
-        <w:lastRenderedPageBreak/>
-        <w:t>Enter epoch number to evaluate: 45</w:t>
-      </w:r>
-    </w:p>
-    <w:p>
-      <w:pPr>
-        <w:rPr>
-          <w:rFonts w:asciiTheme="majorBidi" w:hAnsiTheme="majorBidi" w:cstheme="majorBidi"/>
-          <w:sz w:val="28"/>
-          <w:szCs w:val="28"/>
-        </w:rPr>
-      </w:pPr>
-      <w:r>
-        <w:rPr>
-          <w:rFonts w:asciiTheme="majorBidi" w:hAnsiTheme="majorBidi" w:cstheme="majorBidi"/>
-          <w:sz w:val="28"/>
-          <w:szCs w:val="28"/>
-        </w:rPr>
-        <w:t>Test Accuracy: 89.63 %</w:t>
-      </w:r>
-    </w:p>
-    <w:p>
-      <w:pPr>
-        <w:rPr>
-          <w:rFonts w:asciiTheme="majorBidi" w:hAnsiTheme="majorBidi" w:cstheme="majorBidi"/>
-          <w:sz w:val="28"/>
-          <w:szCs w:val="28"/>
-        </w:rPr>
-      </w:pPr>
-    </w:p>
-    <w:p>
-      <w:pPr>
-        <w:rPr>
-          <w:rFonts w:asciiTheme="majorBidi" w:hAnsiTheme="majorBidi" w:cstheme="majorBidi"/>
-          <w:sz w:val="28"/>
-          <w:szCs w:val="28"/>
-        </w:rPr>
-      </w:pPr>
-      <w:r>
-        <w:rPr>
-          <w:rFonts w:asciiTheme="majorBidi" w:hAnsiTheme="majorBidi" w:cstheme="majorBidi"/>
-          <w:sz w:val="28"/>
-          <w:szCs w:val="28"/>
-        </w:rPr>
-        <w:t>Enter epoch number to evaluate: 25</w:t>
-      </w:r>
-    </w:p>
-    <w:p>
-      <w:pPr>
-        <w:rPr>
-          <w:rFonts w:asciiTheme="majorBidi" w:hAnsiTheme="majorBidi" w:cstheme="majorBidi"/>
-          <w:sz w:val="28"/>
-          <w:szCs w:val="28"/>
-        </w:rPr>
-      </w:pPr>
-      <w:r>
-        <w:rPr>
-          <w:rFonts w:asciiTheme="majorBidi" w:hAnsiTheme="majorBidi" w:cstheme="majorBidi"/>
-          <w:sz w:val="28"/>
-          <w:szCs w:val="28"/>
-        </w:rPr>
-        <w:t>Test Accuracy: 75.85 %</w:t>
-      </w:r>
-    </w:p>
-    <w:p>
-      <w:pPr>
-        <w:rPr>
-          <w:rFonts w:asciiTheme="majorBidi" w:hAnsiTheme="majorBidi" w:cstheme="majorBidi"/>
-          <w:sz w:val="28"/>
-          <w:szCs w:val="28"/>
-        </w:rPr>
-      </w:pPr>
-    </w:p>
-    <w:p>
-      <w:pPr>
-        <w:rPr>
-          <w:rFonts w:asciiTheme="majorBidi" w:hAnsiTheme="majorBidi" w:cstheme="majorBidi"/>
-          <w:sz w:val="28"/>
-          <w:szCs w:val="28"/>
-        </w:rPr>
-      </w:pPr>
-      <w:r>
-        <w:rPr>
-          <w:rFonts w:asciiTheme="majorBidi" w:hAnsiTheme="majorBidi" w:cstheme="majorBidi"/>
-          <w:sz w:val="28"/>
-          <w:szCs w:val="28"/>
-        </w:rPr>
-        <w:t>Enter epoch number to evaluate: 5</w:t>
-      </w:r>
-    </w:p>
-    <w:p>
-      <w:pPr>
-        <w:rPr>
-          <w:rFonts w:asciiTheme="majorBidi" w:hAnsiTheme="majorBidi" w:cstheme="majorBidi"/>
-          <w:sz w:val="28"/>
-          <w:szCs w:val="28"/>
-        </w:rPr>
-      </w:pPr>
-      <w:r>
-        <w:rPr>
-          <w:rFonts w:asciiTheme="majorBidi" w:hAnsiTheme="majorBidi" w:cstheme="majorBidi"/>
-          <w:sz w:val="28"/>
-          <w:szCs w:val="28"/>
-        </w:rPr>
-        <w:t>Test Accuracy: 67.01 %</w:t>
-      </w:r>
-    </w:p>
-    <w:p>
-      <w:pPr>
-        <w:rPr>
-          <w:rFonts w:asciiTheme="majorBidi" w:hAnsiTheme="majorBidi" w:cstheme="majorBidi"/>
-          <w:sz w:val="28"/>
-          <w:szCs w:val="28"/>
-        </w:rPr>
-      </w:pPr>
-    </w:p>
-    <w:p>
-      <w:pPr>
-        <w:rPr>
-          <w:rFonts w:asciiTheme="majorBidi" w:hAnsiTheme="majorBidi" w:cstheme="majorBidi"/>
-          <w:sz w:val="28"/>
-          <w:szCs w:val="28"/>
-        </w:rPr>
-      </w:pPr>
-      <w:r>
-        <w:rPr>
-          <w:rFonts w:asciiTheme="majorBidi" w:hAnsiTheme="majorBidi" w:cstheme="majorBidi"/>
-          <w:sz w:val="28"/>
-          <w:szCs w:val="28"/>
-        </w:rPr>
-        <w:t>Enter epoch number to evaluate: 1</w:t>
-      </w:r>
-    </w:p>
-    <w:p>
-      <w:pPr>
-        <w:rPr>
-          <w:rFonts w:asciiTheme="majorBidi" w:hAnsiTheme="majorBidi" w:cstheme="majorBidi"/>
-          <w:sz w:val="28"/>
-          <w:szCs w:val="28"/>
-        </w:rPr>
-      </w:pPr>
-      <w:r>
-        <w:rPr>
-          <w:rFonts w:asciiTheme="majorBidi" w:hAnsiTheme="majorBidi" w:cstheme="majorBidi"/>
-          <w:sz w:val="28"/>
-          <w:szCs w:val="28"/>
-        </w:rPr>
-        <w:t>Test Accuracy: 49.26 %</w:t>
-      </w:r>
-    </w:p>
-    <w:p>
-      <w:pPr>
-        <w:rPr>
-          <w:rFonts w:asciiTheme="majorBidi" w:hAnsiTheme="majorBidi" w:cstheme="majorBidi"/>
-          <w:sz w:val="28"/>
-          <w:szCs w:val="28"/>
-        </w:rPr>
-      </w:pPr>
-    </w:p>
-    <w:p>
-      <w:pPr>
-        <w:rPr>
-          <w:rFonts w:asciiTheme="majorBidi" w:hAnsiTheme="majorBidi" w:cstheme="majorBidi"/>
-          <w:sz w:val="28"/>
-          <w:szCs w:val="28"/>
-        </w:rPr>
-      </w:pPr>
-      <w:r>
+        <w:jc w:val="both"/>
         <w:rPr>
           <w:rFonts w:asciiTheme="majorBidi" w:hAnsiTheme="majorBidi" w:cstheme="majorBidi"/>
           <w:noProof/>
           <w:sz w:val="28"/>
           <w:szCs w:val="28"/>
         </w:rPr>
+      </w:pPr>
+      <w:r>
+        <w:rPr>
+          <w:rFonts w:asciiTheme="majorBidi" w:hAnsiTheme="majorBidi" w:cstheme="majorBidi"/>
+          <w:noProof/>
+          <w:sz w:val="28"/>
+          <w:szCs w:val="28"/>
+        </w:rPr>
         <w:drawing>
-          <wp:inline distT="0" distB="0" distL="0" distR="0" wp14:anchorId="36BBCCBF" wp14:editId="15C8CE55">
+          <wp:inline distT="0" distB="0" distL="0" distR="0" wp14:anchorId="1499263E" wp14:editId="525CE3FA">
             <wp:extent cx="5943600" cy="1492885"/>
             <wp:effectExtent l="0" t="0" r="0" b="0"/>
             <wp:docPr id="2094470629" name="Picture 1"/>
@@ -1003,7 +925,7 @@
                     <pic:cNvPicPr/>
                   </pic:nvPicPr>
                   <pic:blipFill>
-                    <a:blip r:embed="rId5"/>
+                    <a:blip r:embed="rId6"/>
                     <a:stretch>
                       <a:fillRect/>
                     </a:stretch>
@@ -1023,6 +945,250 @@
           </wp:inline>
         </w:drawing>
       </w:r>
+    </w:p>
+    <w:p>
+      <w:pPr>
+        <w:jc w:val="center"/>
+        <w:rPr>
+          <w:rFonts w:asciiTheme="majorBidi" w:hAnsiTheme="majorBidi" w:cstheme="majorBidi"/>
+        </w:rPr>
+      </w:pPr>
+      <w:r>
+        <w:rPr>
+          <w:rFonts w:asciiTheme="majorBidi" w:hAnsiTheme="majorBidi" w:cstheme="majorBidi"/>
+        </w:rPr>
+        <w:t>Fig1. Sample of predictions</w:t>
+      </w:r>
+      <w:r>
+        <w:rPr>
+          <w:rFonts w:asciiTheme="majorBidi" w:hAnsiTheme="majorBidi" w:cstheme="majorBidi"/>
+        </w:rPr>
+        <w:t xml:space="preserve"> vs. real labels</w:t>
+      </w:r>
+    </w:p>
+    <w:p>
+      <w:pPr>
+        <w:jc w:val="both"/>
+        <w:rPr>
+          <w:rFonts w:asciiTheme="majorBidi" w:hAnsiTheme="majorBidi" w:cstheme="majorBidi"/>
+          <w:sz w:val="28"/>
+          <w:szCs w:val="28"/>
+        </w:rPr>
+      </w:pPr>
+    </w:p>
+    <w:p>
+      <w:pPr>
+        <w:jc w:val="center"/>
+        <w:rPr>
+          <w:rFonts w:asciiTheme="majorBidi" w:hAnsiTheme="majorBidi" w:cstheme="majorBidi"/>
+          <w:noProof/>
+          <w:sz w:val="28"/>
+          <w:szCs w:val="28"/>
+        </w:rPr>
+      </w:pPr>
+      <w:r>
+        <w:rPr>
+          <w:rFonts w:asciiTheme="majorBidi" w:hAnsiTheme="majorBidi" w:cstheme="majorBidi"/>
+          <w:noProof/>
+          <w:sz w:val="28"/>
+          <w:szCs w:val="28"/>
+        </w:rPr>
+        <w:drawing>
+          <wp:inline distT="0" distB="0" distL="0" distR="0" wp14:anchorId="13ADA89D" wp14:editId="724AB502">
+            <wp:extent cx="4695112" cy="3185160"/>
+            <wp:effectExtent l="0" t="0" r="0" b="0"/>
+            <wp:docPr id="1715573886" name="Picture 1"/>
+            <wp:cNvGraphicFramePr>
+              <a:graphicFrameLocks xmlns:a="http://schemas.openxmlformats.org/drawingml/2006/main" noChangeAspect="1"/>
+            </wp:cNvGraphicFramePr>
+            <a:graphic xmlns:a="http://schemas.openxmlformats.org/drawingml/2006/main">
+              <a:graphicData uri="http://schemas.openxmlformats.org/drawingml/2006/picture">
+                <pic:pic xmlns:pic="http://schemas.openxmlformats.org/drawingml/2006/picture">
+                  <pic:nvPicPr>
+                    <pic:cNvPr id="1715573886" name="Picture 1"/>
+                    <pic:cNvPicPr/>
+                  </pic:nvPicPr>
+                  <pic:blipFill>
+                    <a:blip r:embed="rId7" cstate="print">
+                      <a:extLst>
+                        <a:ext uri="{28A0092B-C50C-407E-A947-70E740481C1C}">
+                          <a14:useLocalDpi xmlns:a14="http://schemas.microsoft.com/office/drawing/2010/main" val="0"/>
+                        </a:ext>
+                      </a:extLst>
+                    </a:blip>
+                    <a:stretch>
+                      <a:fillRect/>
+                    </a:stretch>
+                  </pic:blipFill>
+                  <pic:spPr>
+                    <a:xfrm>
+                      <a:off x="0" y="0"/>
+                      <a:ext cx="4728462" cy="3207785"/>
+                    </a:xfrm>
+                    <a:prstGeom prst="rect">
+                      <a:avLst/>
+                    </a:prstGeom>
+                  </pic:spPr>
+                </pic:pic>
+              </a:graphicData>
+            </a:graphic>
+          </wp:inline>
+        </w:drawing>
+      </w:r>
+    </w:p>
+    <w:p>
+      <w:pPr>
+        <w:jc w:val="center"/>
+        <w:rPr>
+          <w:rFonts w:asciiTheme="majorBidi" w:hAnsiTheme="majorBidi" w:cstheme="majorBidi"/>
+        </w:rPr>
+      </w:pPr>
+      <w:r>
+        <w:rPr>
+          <w:rFonts w:asciiTheme="majorBidi" w:hAnsiTheme="majorBidi" w:cstheme="majorBidi"/>
+        </w:rPr>
+        <w:t>Fig</w:t>
+      </w:r>
+      <w:r>
+        <w:rPr>
+          <w:rFonts w:asciiTheme="majorBidi" w:hAnsiTheme="majorBidi" w:cstheme="majorBidi"/>
+        </w:rPr>
+        <w:t>2</w:t>
+      </w:r>
+      <w:r>
+        <w:rPr>
+          <w:rFonts w:asciiTheme="majorBidi" w:hAnsiTheme="majorBidi" w:cstheme="majorBidi"/>
+        </w:rPr>
+        <w:t xml:space="preserve">. </w:t>
+      </w:r>
+      <w:r>
+        <w:rPr>
+          <w:rFonts w:asciiTheme="majorBidi" w:hAnsiTheme="majorBidi" w:cstheme="majorBidi"/>
+        </w:rPr>
+        <w:t>Training and validation accuracy across epochs</w:t>
+      </w:r>
+    </w:p>
+    <w:p>
+      <w:pPr>
+        <w:jc w:val="both"/>
+        <w:rPr>
+          <w:rFonts w:asciiTheme="majorBidi" w:hAnsiTheme="majorBidi" w:cstheme="majorBidi"/>
+          <w:sz w:val="28"/>
+          <w:szCs w:val="28"/>
+        </w:rPr>
+      </w:pPr>
+    </w:p>
+    <w:p>
+      <w:pPr>
+        <w:jc w:val="center"/>
+        <w:rPr>
+          <w:rFonts w:asciiTheme="majorBidi" w:hAnsiTheme="majorBidi" w:cstheme="majorBidi"/>
+          <w:noProof/>
+          <w:sz w:val="28"/>
+          <w:szCs w:val="28"/>
+        </w:rPr>
+      </w:pPr>
+      <w:r>
+        <w:rPr>
+          <w:rFonts w:asciiTheme="majorBidi" w:hAnsiTheme="majorBidi" w:cstheme="majorBidi"/>
+          <w:noProof/>
+          <w:sz w:val="28"/>
+          <w:szCs w:val="28"/>
+        </w:rPr>
+        <w:drawing>
+          <wp:inline distT="0" distB="0" distL="0" distR="0" wp14:anchorId="34C58C81" wp14:editId="2C8480B7">
+            <wp:extent cx="4732020" cy="3210199"/>
+            <wp:effectExtent l="0" t="0" r="0" b="9525"/>
+            <wp:docPr id="533584941" name="Picture 1"/>
+            <wp:cNvGraphicFramePr>
+              <a:graphicFrameLocks xmlns:a="http://schemas.openxmlformats.org/drawingml/2006/main" noChangeAspect="1"/>
+            </wp:cNvGraphicFramePr>
+            <a:graphic xmlns:a="http://schemas.openxmlformats.org/drawingml/2006/main">
+              <a:graphicData uri="http://schemas.openxmlformats.org/drawingml/2006/picture">
+                <pic:pic xmlns:pic="http://schemas.openxmlformats.org/drawingml/2006/picture">
+                  <pic:nvPicPr>
+                    <pic:cNvPr id="533584941" name="Picture 1"/>
+                    <pic:cNvPicPr/>
+                  </pic:nvPicPr>
+                  <pic:blipFill>
+                    <a:blip r:embed="rId8" cstate="print">
+                      <a:extLst>
+                        <a:ext uri="{28A0092B-C50C-407E-A947-70E740481C1C}">
+                          <a14:useLocalDpi xmlns:a14="http://schemas.microsoft.com/office/drawing/2010/main" val="0"/>
+                        </a:ext>
+                      </a:extLst>
+                    </a:blip>
+                    <a:stretch>
+                      <a:fillRect/>
+                    </a:stretch>
+                  </pic:blipFill>
+                  <pic:spPr>
+                    <a:xfrm>
+                      <a:off x="0" y="0"/>
+                      <a:ext cx="4736121" cy="3212981"/>
+                    </a:xfrm>
+                    <a:prstGeom prst="rect">
+                      <a:avLst/>
+                    </a:prstGeom>
+                  </pic:spPr>
+                </pic:pic>
+              </a:graphicData>
+            </a:graphic>
+          </wp:inline>
+        </w:drawing>
+      </w:r>
+    </w:p>
+    <w:p>
+      <w:pPr>
+        <w:jc w:val="center"/>
+        <w:rPr>
+          <w:rFonts w:asciiTheme="majorBidi" w:hAnsiTheme="majorBidi" w:cstheme="majorBidi"/>
+        </w:rPr>
+      </w:pPr>
+      <w:r>
+        <w:rPr>
+          <w:rFonts w:asciiTheme="majorBidi" w:hAnsiTheme="majorBidi" w:cstheme="majorBidi"/>
+        </w:rPr>
+        <w:t>Fig</w:t>
+      </w:r>
+      <w:r>
+        <w:rPr>
+          <w:rFonts w:asciiTheme="majorBidi" w:hAnsiTheme="majorBidi" w:cstheme="majorBidi"/>
+        </w:rPr>
+        <w:t>3</w:t>
+      </w:r>
+      <w:r>
+        <w:rPr>
+          <w:rFonts w:asciiTheme="majorBidi" w:hAnsiTheme="majorBidi" w:cstheme="majorBidi"/>
+        </w:rPr>
+        <w:t xml:space="preserve">. </w:t>
+      </w:r>
+      <w:r>
+        <w:rPr>
+          <w:rFonts w:asciiTheme="majorBidi" w:hAnsiTheme="majorBidi" w:cstheme="majorBidi"/>
+        </w:rPr>
+        <w:t xml:space="preserve">Training and validation </w:t>
+      </w:r>
+      <w:r>
+        <w:rPr>
+          <w:rFonts w:asciiTheme="majorBidi" w:hAnsiTheme="majorBidi" w:cstheme="majorBidi"/>
+        </w:rPr>
+        <w:t>loss</w:t>
+      </w:r>
+      <w:r>
+        <w:rPr>
+          <w:rFonts w:asciiTheme="majorBidi" w:hAnsiTheme="majorBidi" w:cstheme="majorBidi"/>
+        </w:rPr>
+        <w:t xml:space="preserve"> across epochs</w:t>
+      </w:r>
+    </w:p>
+    <w:p>
+      <w:pPr>
+        <w:jc w:val="both"/>
+        <w:rPr>
+          <w:rFonts w:asciiTheme="majorBidi" w:hAnsiTheme="majorBidi" w:cstheme="majorBidi"/>
+        </w:rPr>
+      </w:pPr>
     </w:p>
     <w:sectPr>
       <w:pgSz w:w="12240" w:h="15840"/>
@@ -1895,6 +2061,7 @@
   <w:style w:type="paragraph" w:default="1" w:styleId="Normal">
     <w:name w:val="Normal"/>
     <w:qFormat/>
+    <w:rsid w:val="00BF0149"/>
   </w:style>
   <w:style w:type="paragraph" w:styleId="Heading1">
     <w:name w:val="heading 1"/>
@@ -1923,7 +2090,6 @@
     <w:next w:val="Normal"/>
     <w:link w:val="Heading2Char"/>
     <w:uiPriority w:val="9"/>
-    <w:semiHidden/>
     <w:unhideWhenUsed/>
     <w:qFormat/>
     <w:rsid w:val="0006678E"/>
@@ -2139,7 +2305,6 @@
     <w:basedOn w:val="DefaultParagraphFont"/>
     <w:link w:val="Heading2"/>
     <w:uiPriority w:val="9"/>
-    <w:semiHidden/>
     <w:rsid w:val="0006678E"/>
     <w:rPr>
       <w:rFonts w:asciiTheme="majorHAnsi" w:eastAsiaTheme="majorEastAsia" w:hAnsiTheme="majorHAnsi" w:cstheme="majorBidi"/>
@@ -2410,6 +2575,25 @@
       <w:color w:val="2F5496" w:themeColor="accent1" w:themeShade="BF"/>
       <w:spacing w:val="5"/>
     </w:rPr>
+  </w:style>
+  <w:style w:type="table" w:styleId="TableGrid">
+    <w:name w:val="Table Grid"/>
+    <w:basedOn w:val="TableNormal"/>
+    <w:uiPriority w:val="39"/>
+    <w:rsid w:val="00543913"/>
+    <w:pPr>
+      <w:spacing w:after="0" w:line="240" w:lineRule="auto"/>
+    </w:pPr>
+    <w:tblPr>
+      <w:tblBorders>
+        <w:top w:val="single" w:sz="4" w:space="0" w:color="auto"/>
+        <w:left w:val="single" w:sz="4" w:space="0" w:color="auto"/>
+        <w:bottom w:val="single" w:sz="4" w:space="0" w:color="auto"/>
+        <w:right w:val="single" w:sz="4" w:space="0" w:color="auto"/>
+        <w:insideH w:val="single" w:sz="4" w:space="0" w:color="auto"/>
+        <w:insideV w:val="single" w:sz="4" w:space="0" w:color="auto"/>
+      </w:tblBorders>
+    </w:tblPr>
   </w:style>
 </w:styles>
 </file>
@@ -2707,4 +2891,16 @@
     </a:ext>
   </a:extLst>
 </a:theme>
+</file>
+
+<file path=customXml/item1.xml><?xml version="1.0" encoding="utf-8"?>
+<b:Sources xmlns:b="http://schemas.openxmlformats.org/officeDocument/2006/bibliography" xmlns="http://schemas.openxmlformats.org/officeDocument/2006/bibliography" SelectedStyle="\APASixthEditionOfficeOnline.xsl" StyleName="APA" Version="6"/>
+</file>
+
+<file path=customXml/itemProps1.xml><?xml version="1.0" encoding="utf-8"?>
+<ds:datastoreItem xmlns:ds="http://schemas.openxmlformats.org/officeDocument/2006/customXml" ds:itemID="{543A4B54-8625-43E8-8B49-20591B48A921}">
+  <ds:schemaRefs>
+    <ds:schemaRef ds:uri="http://schemas.openxmlformats.org/officeDocument/2006/bibliography"/>
+  </ds:schemaRefs>
+</ds:datastoreItem>
 </file>
</xml_diff>